<commit_message>
dev: Modulo 4 uploaded
</commit_message>
<xml_diff>
--- a/Modulo4NoSqlBD/mongodb/tarea2/Tarea2.docx
+++ b/Modulo4NoSqlBD/mongodb/tarea2/Tarea2.docx
@@ -118,27 +118,56 @@
           <w:p>
             <w:pPr>
               <w:rPr>
-                <w:lang w:val="en-US"/>
-              </w:rPr>
-            </w:pPr>
-            <w:r>
-              <w:rPr>
-                <w:lang w:val="en-US"/>
-              </w:rPr>
-              <w:t xml:space="preserve">        host_total_listings_count: {</w:t>
-            </w:r>
-          </w:p>
-          <w:p>
-            <w:pPr>
-              <w:rPr>
-                <w:lang w:val="en-US"/>
-              </w:rPr>
-            </w:pPr>
-            <w:r>
-              <w:rPr>
-                <w:lang w:val="en-US"/>
-              </w:rPr>
-              <w:t xml:space="preserve">          $gt: 1</w:t>
+                <w:u w:val="single"/>
+                <w:lang w:val="en-US"/>
+              </w:rPr>
+            </w:pPr>
+            <w:r>
+              <w:rPr>
+                <w:lang w:val="en-US"/>
+              </w:rPr>
+              <w:t xml:space="preserve">        </w:t>
+            </w:r>
+            <w:proofErr w:type="spellStart"/>
+            <w:r>
+              <w:rPr>
+                <w:lang w:val="en-US"/>
+              </w:rPr>
+              <w:t>host_total_listings_count</w:t>
+            </w:r>
+            <w:proofErr w:type="spellEnd"/>
+            <w:r>
+              <w:rPr>
+                <w:lang w:val="en-US"/>
+              </w:rPr>
+              <w:t>: {</w:t>
+            </w:r>
+          </w:p>
+          <w:p>
+            <w:pPr>
+              <w:rPr>
+                <w:lang w:val="en-US"/>
+              </w:rPr>
+            </w:pPr>
+            <w:r>
+              <w:rPr>
+                <w:lang w:val="en-US"/>
+              </w:rPr>
+              <w:t xml:space="preserve">          $</w:t>
+            </w:r>
+            <w:proofErr w:type="spellStart"/>
+            <w:r>
+              <w:rPr>
+                <w:lang w:val="en-US"/>
+              </w:rPr>
+              <w:t>gt</w:t>
+            </w:r>
+            <w:proofErr w:type="spellEnd"/>
+            <w:r>
+              <w:rPr>
+                <w:lang w:val="en-US"/>
+              </w:rPr>
+              <w:t>: 1</w:t>
             </w:r>
           </w:p>
           <w:p>
@@ -373,11 +402,61 @@
       </w:pPr>
     </w:p>
     <w:p>
-      <w:r>
-        <w:t>Tenemos 2 etapas, la primera p</w:t>
-      </w:r>
-      <w:r>
-        <w:t xml:space="preserve">ara filtrar aquellos hosts que tienen mas de una propiedad, he supuesto que se host_total_list_count es el valor scrapeado de las propiedades obtenidas. </w:t>
+      <w:pPr>
+        <w:jc w:val="both"/>
+      </w:pPr>
+      <w:r>
+        <w:t xml:space="preserve">Yo he interpretado que se deben mostrar los apartamentos de aquellos hosts con un </w:t>
+      </w:r>
+      <w:proofErr w:type="spellStart"/>
+      <w:r>
+        <w:t>host_total_listing_count</w:t>
+      </w:r>
+      <w:proofErr w:type="spellEnd"/>
+      <w:r>
+        <w:t xml:space="preserve"> mayor que 1 y mostrar para cada apartamento el nombre, precio, </w:t>
+      </w:r>
+      <w:proofErr w:type="spellStart"/>
+      <w:r>
+        <w:t>rescripción</w:t>
+      </w:r>
+      <w:proofErr w:type="spellEnd"/>
+      <w:r>
+        <w:t xml:space="preserve"> y ubicación (latitud y longitud). Para ello diseño un pipeline con 2 etapas. L</w:t>
+      </w:r>
+      <w:r>
+        <w:t>a primera p</w:t>
+      </w:r>
+      <w:r>
+        <w:t xml:space="preserve">ara filtrar aquellos hosts que tienen </w:t>
+      </w:r>
+      <w:r>
+        <w:t>más</w:t>
+      </w:r>
+      <w:r>
+        <w:t xml:space="preserve"> de una propiedad, he supuesto que se </w:t>
+      </w:r>
+      <w:r>
+        <w:t>“</w:t>
+      </w:r>
+      <w:proofErr w:type="spellStart"/>
+      <w:r>
+        <w:t>host_total_list_count</w:t>
+      </w:r>
+      <w:proofErr w:type="spellEnd"/>
+      <w:r>
+        <w:t>”</w:t>
+      </w:r>
+      <w:r>
+        <w:t xml:space="preserve"> es el valor </w:t>
+      </w:r>
+      <w:proofErr w:type="spellStart"/>
+      <w:r>
+        <w:t>scrapeado</w:t>
+      </w:r>
+      <w:proofErr w:type="spellEnd"/>
+      <w:r>
+        <w:t xml:space="preserve"> de las propiedades obtenidas. </w:t>
       </w:r>
       <w:r>
         <w:t>Para la segunda etapa se enseñan el nombre, descripción y</w:t>
@@ -393,7 +472,13 @@
       </w:r>
     </w:p>
     <w:p>
-      <w:r>
+      <w:pPr>
+        <w:keepNext/>
+      </w:pPr>
+      <w:r>
+        <w:rPr>
+          <w:noProof/>
+        </w:rPr>
         <w:lastRenderedPageBreak/>
         <w:drawing>
           <wp:inline distT="0" distB="0" distL="0" distR="0" wp14:anchorId="0E2C58FE" wp14:editId="2D8857A9">
@@ -434,6 +519,39 @@
     </w:p>
     <w:p>
       <w:pPr>
+        <w:pStyle w:val="Descripcin"/>
+        <w:jc w:val="center"/>
+      </w:pPr>
+      <w:r>
+        <w:t xml:space="preserve">Figura </w:t>
+      </w:r>
+      <w:fldSimple w:instr=" SEQ Figura \* ARABIC ">
+        <w:r>
+          <w:rPr>
+            <w:noProof/>
+          </w:rPr>
+          <w:t>1</w:t>
+        </w:r>
+      </w:fldSimple>
+      <w:r>
+        <w:t>Resultado del pipeline de la primera consulta.</w:t>
+      </w:r>
+    </w:p>
+    <w:p>
+      <w:pPr>
+        <w:rPr>
+          <w:rFonts w:asciiTheme="majorHAnsi" w:eastAsiaTheme="majorEastAsia" w:hAnsiTheme="majorHAnsi" w:cstheme="majorBidi"/>
+          <w:i/>
+          <w:sz w:val="28"/>
+          <w:szCs w:val="40"/>
+        </w:rPr>
+      </w:pPr>
+      <w:r>
+        <w:br w:type="page"/>
+      </w:r>
+    </w:p>
+    <w:p>
+      <w:pPr>
         <w:pStyle w:val="Ttulo1"/>
         <w:rPr>
           <w:lang w:val="en-US"/>
@@ -443,6 +561,7 @@
         <w:rPr>
           <w:lang w:val="en-US"/>
         </w:rPr>
+        <w:lastRenderedPageBreak/>
         <w:t>Create a new collection with the prices</w:t>
       </w:r>
       <w:r>
@@ -470,6 +589,1214 @@
         <w:t>changed to euros as numbers.</w:t>
       </w:r>
     </w:p>
+    <w:tbl>
+      <w:tblPr>
+        <w:tblStyle w:val="Tablaconcuadrcula"/>
+        <w:tblW w:w="0" w:type="auto"/>
+        <w:tblLook w:val="04A0" w:firstRow="1" w:lastRow="0" w:firstColumn="1" w:lastColumn="0" w:noHBand="0" w:noVBand="1"/>
+      </w:tblPr>
+      <w:tblGrid>
+        <w:gridCol w:w="8494"/>
+      </w:tblGrid>
+      <w:tr>
+        <w:tc>
+          <w:tcPr>
+            <w:tcW w:w="8494" w:type="dxa"/>
+          </w:tcPr>
+          <w:p>
+            <w:pPr>
+              <w:rPr>
+                <w:lang w:val="en-US"/>
+              </w:rPr>
+            </w:pPr>
+            <w:r>
+              <w:rPr>
+                <w:lang w:val="en-US"/>
+              </w:rPr>
+              <w:t>[</w:t>
+            </w:r>
+          </w:p>
+          <w:p>
+            <w:pPr>
+              <w:rPr>
+                <w:lang w:val="en-US"/>
+              </w:rPr>
+            </w:pPr>
+            <w:r>
+              <w:rPr>
+                <w:lang w:val="en-US"/>
+              </w:rPr>
+              <w:t xml:space="preserve">  {</w:t>
+            </w:r>
+          </w:p>
+          <w:p>
+            <w:pPr>
+              <w:rPr>
+                <w:lang w:val="en-US"/>
+              </w:rPr>
+            </w:pPr>
+            <w:r>
+              <w:rPr>
+                <w:lang w:val="en-US"/>
+              </w:rPr>
+              <w:t xml:space="preserve">    $</w:t>
+            </w:r>
+            <w:proofErr w:type="spellStart"/>
+            <w:r>
+              <w:rPr>
+                <w:lang w:val="en-US"/>
+              </w:rPr>
+              <w:t>addFields</w:t>
+            </w:r>
+            <w:proofErr w:type="spellEnd"/>
+            <w:r>
+              <w:rPr>
+                <w:lang w:val="en-US"/>
+              </w:rPr>
+              <w:t>: {</w:t>
+            </w:r>
+          </w:p>
+          <w:p>
+            <w:pPr>
+              <w:rPr>
+                <w:lang w:val="en-US"/>
+              </w:rPr>
+            </w:pPr>
+            <w:r>
+              <w:rPr>
+                <w:lang w:val="en-US"/>
+              </w:rPr>
+              <w:t xml:space="preserve">      price: {</w:t>
+            </w:r>
+          </w:p>
+          <w:p>
+            <w:pPr>
+              <w:rPr>
+                <w:lang w:val="en-US"/>
+              </w:rPr>
+            </w:pPr>
+            <w:r>
+              <w:rPr>
+                <w:lang w:val="en-US"/>
+              </w:rPr>
+              <w:t xml:space="preserve">        $convert: {</w:t>
+            </w:r>
+          </w:p>
+          <w:p>
+            <w:pPr>
+              <w:rPr>
+                <w:lang w:val="en-US"/>
+              </w:rPr>
+            </w:pPr>
+            <w:r>
+              <w:rPr>
+                <w:lang w:val="en-US"/>
+              </w:rPr>
+              <w:t xml:space="preserve">          input: {</w:t>
+            </w:r>
+          </w:p>
+          <w:p>
+            <w:pPr>
+              <w:rPr>
+                <w:lang w:val="en-US"/>
+              </w:rPr>
+            </w:pPr>
+            <w:r>
+              <w:rPr>
+                <w:lang w:val="en-US"/>
+              </w:rPr>
+              <w:t xml:space="preserve">            $</w:t>
+            </w:r>
+            <w:proofErr w:type="spellStart"/>
+            <w:r>
+              <w:rPr>
+                <w:lang w:val="en-US"/>
+              </w:rPr>
+              <w:t>substr</w:t>
+            </w:r>
+            <w:proofErr w:type="spellEnd"/>
+            <w:r>
+              <w:rPr>
+                <w:lang w:val="en-US"/>
+              </w:rPr>
+              <w:t>: [</w:t>
+            </w:r>
+          </w:p>
+          <w:p>
+            <w:pPr>
+              <w:rPr>
+                <w:lang w:val="en-US"/>
+              </w:rPr>
+            </w:pPr>
+            <w:r>
+              <w:rPr>
+                <w:lang w:val="en-US"/>
+              </w:rPr>
+              <w:t xml:space="preserve">              "$price",</w:t>
+            </w:r>
+          </w:p>
+          <w:p>
+            <w:pPr>
+              <w:rPr>
+                <w:lang w:val="en-US"/>
+              </w:rPr>
+            </w:pPr>
+            <w:r>
+              <w:rPr>
+                <w:lang w:val="en-US"/>
+              </w:rPr>
+              <w:t xml:space="preserve">              1,</w:t>
+            </w:r>
+          </w:p>
+          <w:p>
+            <w:pPr>
+              <w:rPr>
+                <w:lang w:val="en-US"/>
+              </w:rPr>
+            </w:pPr>
+            <w:r>
+              <w:rPr>
+                <w:lang w:val="en-US"/>
+              </w:rPr>
+              <w:t xml:space="preserve">              {</w:t>
+            </w:r>
+          </w:p>
+          <w:p>
+            <w:pPr>
+              <w:rPr>
+                <w:lang w:val="en-US"/>
+              </w:rPr>
+            </w:pPr>
+            <w:r>
+              <w:rPr>
+                <w:lang w:val="en-US"/>
+              </w:rPr>
+              <w:t xml:space="preserve">                $</w:t>
+            </w:r>
+            <w:proofErr w:type="spellStart"/>
+            <w:r>
+              <w:rPr>
+                <w:lang w:val="en-US"/>
+              </w:rPr>
+              <w:t>strLenCP</w:t>
+            </w:r>
+            <w:proofErr w:type="spellEnd"/>
+            <w:r>
+              <w:rPr>
+                <w:lang w:val="en-US"/>
+              </w:rPr>
+              <w:t>: "$price"</w:t>
+            </w:r>
+          </w:p>
+          <w:p>
+            <w:pPr>
+              <w:rPr>
+                <w:lang w:val="en-US"/>
+              </w:rPr>
+            </w:pPr>
+            <w:r>
+              <w:rPr>
+                <w:lang w:val="en-US"/>
+              </w:rPr>
+              <w:t xml:space="preserve">              }</w:t>
+            </w:r>
+          </w:p>
+          <w:p>
+            <w:pPr>
+              <w:rPr>
+                <w:lang w:val="en-US"/>
+              </w:rPr>
+            </w:pPr>
+            <w:r>
+              <w:rPr>
+                <w:lang w:val="en-US"/>
+              </w:rPr>
+              <w:t xml:space="preserve">            ]</w:t>
+            </w:r>
+          </w:p>
+          <w:p>
+            <w:pPr>
+              <w:rPr>
+                <w:lang w:val="en-US"/>
+              </w:rPr>
+            </w:pPr>
+            <w:r>
+              <w:rPr>
+                <w:lang w:val="en-US"/>
+              </w:rPr>
+              <w:t xml:space="preserve">          },</w:t>
+            </w:r>
+          </w:p>
+          <w:p>
+            <w:pPr>
+              <w:rPr>
+                <w:lang w:val="en-US"/>
+              </w:rPr>
+            </w:pPr>
+            <w:r>
+              <w:rPr>
+                <w:lang w:val="en-US"/>
+              </w:rPr>
+              <w:t xml:space="preserve">          to: "double",</w:t>
+            </w:r>
+          </w:p>
+          <w:p>
+            <w:pPr>
+              <w:rPr>
+                <w:lang w:val="en-US"/>
+              </w:rPr>
+            </w:pPr>
+            <w:r>
+              <w:rPr>
+                <w:lang w:val="en-US"/>
+              </w:rPr>
+              <w:t xml:space="preserve">          </w:t>
+            </w:r>
+            <w:proofErr w:type="spellStart"/>
+            <w:r>
+              <w:rPr>
+                <w:lang w:val="en-US"/>
+              </w:rPr>
+              <w:t>onError</w:t>
+            </w:r>
+            <w:proofErr w:type="spellEnd"/>
+            <w:r>
+              <w:rPr>
+                <w:lang w:val="en-US"/>
+              </w:rPr>
+              <w:t>: null,</w:t>
+            </w:r>
+          </w:p>
+          <w:p>
+            <w:pPr>
+              <w:rPr>
+                <w:lang w:val="en-US"/>
+              </w:rPr>
+            </w:pPr>
+            <w:r>
+              <w:rPr>
+                <w:lang w:val="en-US"/>
+              </w:rPr>
+              <w:t xml:space="preserve">          </w:t>
+            </w:r>
+            <w:proofErr w:type="spellStart"/>
+            <w:r>
+              <w:rPr>
+                <w:lang w:val="en-US"/>
+              </w:rPr>
+              <w:t>onNull</w:t>
+            </w:r>
+            <w:proofErr w:type="spellEnd"/>
+            <w:r>
+              <w:rPr>
+                <w:lang w:val="en-US"/>
+              </w:rPr>
+              <w:t>: null</w:t>
+            </w:r>
+          </w:p>
+          <w:p>
+            <w:pPr>
+              <w:rPr>
+                <w:lang w:val="en-US"/>
+              </w:rPr>
+            </w:pPr>
+            <w:r>
+              <w:rPr>
+                <w:lang w:val="en-US"/>
+              </w:rPr>
+              <w:t xml:space="preserve">        }</w:t>
+            </w:r>
+          </w:p>
+          <w:p>
+            <w:pPr>
+              <w:rPr>
+                <w:lang w:val="en-US"/>
+              </w:rPr>
+            </w:pPr>
+            <w:r>
+              <w:rPr>
+                <w:lang w:val="en-US"/>
+              </w:rPr>
+              <w:t xml:space="preserve">      }</w:t>
+            </w:r>
+          </w:p>
+          <w:p>
+            <w:pPr>
+              <w:rPr>
+                <w:lang w:val="en-US"/>
+              </w:rPr>
+            </w:pPr>
+            <w:r>
+              <w:rPr>
+                <w:lang w:val="en-US"/>
+              </w:rPr>
+              <w:t xml:space="preserve">    }</w:t>
+            </w:r>
+          </w:p>
+          <w:p>
+            <w:pPr>
+              <w:rPr>
+                <w:lang w:val="en-US"/>
+              </w:rPr>
+            </w:pPr>
+            <w:r>
+              <w:rPr>
+                <w:lang w:val="en-US"/>
+              </w:rPr>
+              <w:t xml:space="preserve">  },</w:t>
+            </w:r>
+          </w:p>
+          <w:p>
+            <w:pPr>
+              <w:rPr>
+                <w:lang w:val="en-US"/>
+              </w:rPr>
+            </w:pPr>
+            <w:r>
+              <w:rPr>
+                <w:lang w:val="en-US"/>
+              </w:rPr>
+              <w:t xml:space="preserve">  {</w:t>
+            </w:r>
+          </w:p>
+          <w:p>
+            <w:pPr>
+              <w:rPr>
+                <w:lang w:val="en-US"/>
+              </w:rPr>
+            </w:pPr>
+            <w:r>
+              <w:rPr>
+                <w:lang w:val="en-US"/>
+              </w:rPr>
+              <w:t xml:space="preserve">    $</w:t>
+            </w:r>
+            <w:proofErr w:type="spellStart"/>
+            <w:r>
+              <w:rPr>
+                <w:lang w:val="en-US"/>
+              </w:rPr>
+              <w:t>addFields</w:t>
+            </w:r>
+            <w:proofErr w:type="spellEnd"/>
+            <w:r>
+              <w:rPr>
+                <w:lang w:val="en-US"/>
+              </w:rPr>
+              <w:t>: {</w:t>
+            </w:r>
+          </w:p>
+          <w:p>
+            <w:pPr>
+              <w:rPr>
+                <w:lang w:val="en-US"/>
+              </w:rPr>
+            </w:pPr>
+            <w:r>
+              <w:rPr>
+                <w:lang w:val="en-US"/>
+              </w:rPr>
+              <w:t xml:space="preserve">      price: {</w:t>
+            </w:r>
+          </w:p>
+          <w:p>
+            <w:pPr>
+              <w:rPr>
+                <w:lang w:val="en-US"/>
+              </w:rPr>
+            </w:pPr>
+            <w:r>
+              <w:rPr>
+                <w:lang w:val="en-US"/>
+              </w:rPr>
+              <w:t xml:space="preserve">        $multiply: [</w:t>
+            </w:r>
+          </w:p>
+          <w:p>
+            <w:pPr>
+              <w:rPr>
+                <w:lang w:val="en-US"/>
+              </w:rPr>
+            </w:pPr>
+            <w:r>
+              <w:rPr>
+                <w:lang w:val="en-US"/>
+              </w:rPr>
+              <w:t xml:space="preserve">          "$price",</w:t>
+            </w:r>
+          </w:p>
+          <w:p>
+            <w:pPr>
+              <w:rPr>
+                <w:lang w:val="en-US"/>
+              </w:rPr>
+            </w:pPr>
+            <w:r>
+              <w:rPr>
+                <w:lang w:val="en-US"/>
+              </w:rPr>
+              <w:t xml:space="preserve">          0.95 // Assuming conversion rate $1 = €1.05</w:t>
+            </w:r>
+          </w:p>
+          <w:p>
+            <w:pPr>
+              <w:rPr>
+                <w:lang w:val="en-US"/>
+              </w:rPr>
+            </w:pPr>
+            <w:r>
+              <w:rPr>
+                <w:lang w:val="en-US"/>
+              </w:rPr>
+              <w:t xml:space="preserve">        ]</w:t>
+            </w:r>
+          </w:p>
+          <w:p>
+            <w:pPr>
+              <w:rPr>
+                <w:lang w:val="en-US"/>
+              </w:rPr>
+            </w:pPr>
+            <w:r>
+              <w:rPr>
+                <w:lang w:val="en-US"/>
+              </w:rPr>
+              <w:t xml:space="preserve">      }</w:t>
+            </w:r>
+          </w:p>
+          <w:p>
+            <w:pPr>
+              <w:rPr>
+                <w:lang w:val="en-US"/>
+              </w:rPr>
+            </w:pPr>
+            <w:r>
+              <w:rPr>
+                <w:lang w:val="en-US"/>
+              </w:rPr>
+              <w:t xml:space="preserve">    }</w:t>
+            </w:r>
+          </w:p>
+          <w:p>
+            <w:pPr>
+              <w:rPr>
+                <w:lang w:val="en-US"/>
+              </w:rPr>
+            </w:pPr>
+            <w:r>
+              <w:rPr>
+                <w:lang w:val="en-US"/>
+              </w:rPr>
+              <w:t xml:space="preserve">  },</w:t>
+            </w:r>
+          </w:p>
+          <w:p>
+            <w:pPr>
+              <w:rPr>
+                <w:lang w:val="en-US"/>
+              </w:rPr>
+            </w:pPr>
+            <w:r>
+              <w:rPr>
+                <w:lang w:val="en-US"/>
+              </w:rPr>
+              <w:t xml:space="preserve">  {</w:t>
+            </w:r>
+          </w:p>
+          <w:p>
+            <w:pPr>
+              <w:rPr>
+                <w:lang w:val="en-US"/>
+              </w:rPr>
+            </w:pPr>
+            <w:r>
+              <w:rPr>
+                <w:lang w:val="en-US"/>
+              </w:rPr>
+              <w:t xml:space="preserve">    $merge: {</w:t>
+            </w:r>
+          </w:p>
+          <w:p>
+            <w:pPr>
+              <w:rPr>
+                <w:lang w:val="en-US"/>
+              </w:rPr>
+            </w:pPr>
+            <w:r>
+              <w:rPr>
+                <w:lang w:val="en-US"/>
+              </w:rPr>
+              <w:t xml:space="preserve">      </w:t>
+            </w:r>
+            <w:proofErr w:type="spellStart"/>
+            <w:r>
+              <w:rPr>
+                <w:lang w:val="en-US"/>
+              </w:rPr>
+              <w:t>into</w:t>
+            </w:r>
+            <w:proofErr w:type="spellEnd"/>
+            <w:r>
+              <w:rPr>
+                <w:lang w:val="en-US"/>
+              </w:rPr>
+              <w:t>: "</w:t>
+            </w:r>
+            <w:proofErr w:type="spellStart"/>
+            <w:r>
+              <w:rPr>
+                <w:lang w:val="en-US"/>
+              </w:rPr>
+              <w:t>hosting_with_price_euros</w:t>
+            </w:r>
+            <w:proofErr w:type="spellEnd"/>
+            <w:r>
+              <w:rPr>
+                <w:lang w:val="en-US"/>
+              </w:rPr>
+              <w:t>",</w:t>
+            </w:r>
+          </w:p>
+          <w:p>
+            <w:pPr>
+              <w:rPr>
+                <w:lang w:val="en-US"/>
+              </w:rPr>
+            </w:pPr>
+            <w:r>
+              <w:rPr>
+                <w:lang w:val="en-US"/>
+              </w:rPr>
+              <w:t xml:space="preserve">      </w:t>
+            </w:r>
+            <w:proofErr w:type="spellStart"/>
+            <w:r>
+              <w:rPr>
+                <w:lang w:val="en-US"/>
+              </w:rPr>
+              <w:t>whenMatched</w:t>
+            </w:r>
+            <w:proofErr w:type="spellEnd"/>
+            <w:r>
+              <w:rPr>
+                <w:lang w:val="en-US"/>
+              </w:rPr>
+              <w:t>: "merge",</w:t>
+            </w:r>
+          </w:p>
+          <w:p>
+            <w:pPr>
+              <w:rPr>
+                <w:lang w:val="en-US"/>
+              </w:rPr>
+            </w:pPr>
+            <w:r>
+              <w:rPr>
+                <w:lang w:val="en-US"/>
+              </w:rPr>
+              <w:t xml:space="preserve">      </w:t>
+            </w:r>
+            <w:proofErr w:type="spellStart"/>
+            <w:r>
+              <w:rPr>
+                <w:lang w:val="en-US"/>
+              </w:rPr>
+              <w:t>whenNotMatched</w:t>
+            </w:r>
+            <w:proofErr w:type="spellEnd"/>
+            <w:r>
+              <w:rPr>
+                <w:lang w:val="en-US"/>
+              </w:rPr>
+              <w:t>: "insert"</w:t>
+            </w:r>
+          </w:p>
+          <w:p>
+            <w:pPr>
+              <w:rPr>
+                <w:lang w:val="en-US"/>
+              </w:rPr>
+            </w:pPr>
+            <w:r>
+              <w:rPr>
+                <w:lang w:val="en-US"/>
+              </w:rPr>
+              <w:t xml:space="preserve">    }</w:t>
+            </w:r>
+          </w:p>
+          <w:p>
+            <w:pPr>
+              <w:rPr>
+                <w:lang w:val="en-US"/>
+              </w:rPr>
+            </w:pPr>
+            <w:r>
+              <w:rPr>
+                <w:lang w:val="en-US"/>
+              </w:rPr>
+              <w:t xml:space="preserve">  }</w:t>
+            </w:r>
+          </w:p>
+          <w:p>
+            <w:pPr>
+              <w:rPr>
+                <w:lang w:val="en-US"/>
+              </w:rPr>
+            </w:pPr>
+            <w:r>
+              <w:rPr>
+                <w:lang w:val="en-US"/>
+              </w:rPr>
+              <w:t>]</w:t>
+            </w:r>
+          </w:p>
+        </w:tc>
+      </w:tr>
+    </w:tbl>
+    <w:p>
+      <w:pPr>
+        <w:rPr>
+          <w:lang w:val="en-US"/>
+        </w:rPr>
+      </w:pPr>
+    </w:p>
+    <w:p>
+      <w:pPr>
+        <w:jc w:val="both"/>
+      </w:pPr>
+      <w:r>
+        <w:t>Los precios guardados en e</w:t>
+      </w:r>
+      <w:r>
+        <w:t>l script tienen un símbolo de un dólar “$” y no de libra “</w:t>
+      </w:r>
+      <w:r>
+        <w:t>£</w:t>
+      </w:r>
+      <w:r>
+        <w:t xml:space="preserve">”. </w:t>
+      </w:r>
+      <w:r>
+        <w:t xml:space="preserve">Así que he supuesto </w:t>
+      </w:r>
+      <w:r>
+        <w:t>para</w:t>
+      </w:r>
+      <w:r>
+        <w:t xml:space="preserve"> crear una </w:t>
+      </w:r>
+      <w:r>
+        <w:t xml:space="preserve">colección con precios en euros, pero se usa la conversión de dólares a euros. Por lo que se multiplicará por 0.95. En caso de que </w:t>
+      </w:r>
+      <w:r>
+        <w:lastRenderedPageBreak/>
+        <w:t xml:space="preserve">el símbolo sea incorrecto en los datos </w:t>
+      </w:r>
+      <w:proofErr w:type="spellStart"/>
+      <w:r>
+        <w:t>scrapeados</w:t>
+      </w:r>
+      <w:proofErr w:type="spellEnd"/>
+      <w:r>
+        <w:t xml:space="preserve"> en el JSON. Simplemente habría que cambiar la conversión por el de las libras.</w:t>
+      </w:r>
+    </w:p>
+    <w:p>
+      <w:pPr>
+        <w:keepNext/>
+      </w:pPr>
+      <w:r>
+        <w:rPr>
+          <w:noProof/>
+        </w:rPr>
+        <w:drawing>
+          <wp:inline distT="0" distB="0" distL="0" distR="0" wp14:anchorId="19E8D4A9" wp14:editId="62056928">
+            <wp:extent cx="5400040" cy="3100070"/>
+            <wp:effectExtent l="0" t="0" r="0" b="5080"/>
+            <wp:docPr id="1643848102" name="Imagen 1" descr="Captura de pantalla de un celular&#10;&#10;Descripción generada automáticamente"/>
+            <wp:cNvGraphicFramePr>
+              <a:graphicFrameLocks xmlns:a="http://schemas.openxmlformats.org/drawingml/2006/main" noChangeAspect="1"/>
+            </wp:cNvGraphicFramePr>
+            <a:graphic xmlns:a="http://schemas.openxmlformats.org/drawingml/2006/main">
+              <a:graphicData uri="http://schemas.openxmlformats.org/drawingml/2006/picture">
+                <pic:pic xmlns:pic="http://schemas.openxmlformats.org/drawingml/2006/picture">
+                  <pic:nvPicPr>
+                    <pic:cNvPr id="1643848102" name="Imagen 1" descr="Captura de pantalla de un celular&#10;&#10;Descripción generada automáticamente"/>
+                    <pic:cNvPicPr/>
+                  </pic:nvPicPr>
+                  <pic:blipFill>
+                    <a:blip r:embed="rId8"/>
+                    <a:stretch>
+                      <a:fillRect/>
+                    </a:stretch>
+                  </pic:blipFill>
+                  <pic:spPr>
+                    <a:xfrm>
+                      <a:off x="0" y="0"/>
+                      <a:ext cx="5400040" cy="3100070"/>
+                    </a:xfrm>
+                    <a:prstGeom prst="rect">
+                      <a:avLst/>
+                    </a:prstGeom>
+                  </pic:spPr>
+                </pic:pic>
+              </a:graphicData>
+            </a:graphic>
+          </wp:inline>
+        </w:drawing>
+      </w:r>
+    </w:p>
+    <w:p>
+      <w:pPr>
+        <w:pStyle w:val="Descripcin"/>
+        <w:jc w:val="center"/>
+      </w:pPr>
+      <w:r>
+        <w:t xml:space="preserve">Figura </w:t>
+      </w:r>
+      <w:r>
+        <w:fldChar w:fldCharType="begin"/>
+      </w:r>
+      <w:r>
+        <w:instrText xml:space="preserve"> SEQ Figura \* ARABIC </w:instrText>
+      </w:r>
+      <w:r>
+        <w:fldChar w:fldCharType="separate"/>
+      </w:r>
+      <w:r>
+        <w:rPr>
+          <w:noProof/>
+        </w:rPr>
+        <w:t>2</w:t>
+      </w:r>
+      <w:r>
+        <w:fldChar w:fldCharType="end"/>
+      </w:r>
+      <w:r>
+        <w:t xml:space="preserve"> Valor del </w:t>
+      </w:r>
+      <w:r>
+        <w:t>euro</w:t>
+      </w:r>
+      <w:r>
+        <w:t xml:space="preserve"> r</w:t>
+      </w:r>
+      <w:r>
+        <w:t xml:space="preserve">especto al </w:t>
+      </w:r>
+      <w:r>
+        <w:t>dólar</w:t>
+      </w:r>
+      <w:r>
+        <w:t>.</w:t>
+      </w:r>
+    </w:p>
+    <w:p>
+      <w:pPr>
+        <w:keepNext/>
+      </w:pPr>
+      <w:r>
+        <w:rPr>
+          <w:noProof/>
+        </w:rPr>
+        <w:drawing>
+          <wp:inline distT="0" distB="0" distL="0" distR="0" wp14:anchorId="3D06F471" wp14:editId="2DD46840">
+            <wp:extent cx="5400040" cy="2790825"/>
+            <wp:effectExtent l="0" t="0" r="0" b="9525"/>
+            <wp:docPr id="257394344" name="Imagen 1" descr="Captura de pantalla de un celular&#10;&#10;Descripción generada automáticamente"/>
+            <wp:cNvGraphicFramePr>
+              <a:graphicFrameLocks xmlns:a="http://schemas.openxmlformats.org/drawingml/2006/main" noChangeAspect="1"/>
+            </wp:cNvGraphicFramePr>
+            <a:graphic xmlns:a="http://schemas.openxmlformats.org/drawingml/2006/main">
+              <a:graphicData uri="http://schemas.openxmlformats.org/drawingml/2006/picture">
+                <pic:pic xmlns:pic="http://schemas.openxmlformats.org/drawingml/2006/picture">
+                  <pic:nvPicPr>
+                    <pic:cNvPr id="257394344" name="Imagen 1" descr="Captura de pantalla de un celular&#10;&#10;Descripción generada automáticamente"/>
+                    <pic:cNvPicPr/>
+                  </pic:nvPicPr>
+                  <pic:blipFill>
+                    <a:blip r:embed="rId9"/>
+                    <a:stretch>
+                      <a:fillRect/>
+                    </a:stretch>
+                  </pic:blipFill>
+                  <pic:spPr>
+                    <a:xfrm>
+                      <a:off x="0" y="0"/>
+                      <a:ext cx="5400040" cy="2790825"/>
+                    </a:xfrm>
+                    <a:prstGeom prst="rect">
+                      <a:avLst/>
+                    </a:prstGeom>
+                  </pic:spPr>
+                </pic:pic>
+              </a:graphicData>
+            </a:graphic>
+          </wp:inline>
+        </w:drawing>
+      </w:r>
+    </w:p>
+    <w:p>
+      <w:pPr>
+        <w:pStyle w:val="Descripcin"/>
+        <w:jc w:val="center"/>
+      </w:pPr>
+      <w:r>
+        <w:t xml:space="preserve">Figura </w:t>
+      </w:r>
+      <w:fldSimple w:instr=" SEQ Figura \* ARABIC ">
+        <w:r>
+          <w:rPr>
+            <w:noProof/>
+          </w:rPr>
+          <w:t>3</w:t>
+        </w:r>
+      </w:fldSimple>
+      <w:r>
+        <w:t xml:space="preserve"> Valor del euro respecto a la libra</w:t>
+      </w:r>
+    </w:p>
+    <w:p>
+      <w:pPr>
+        <w:pStyle w:val="Prrafodelista"/>
+        <w:numPr>
+          <w:ilvl w:val="0"/>
+          <w:numId w:val="2"/>
+        </w:numPr>
+        <w:jc w:val="both"/>
+      </w:pPr>
+      <w:r>
+        <w:t xml:space="preserve">En la primera etapa convertimos </w:t>
+      </w:r>
+      <w:r>
+        <w:t>“Price” de cadena de texto</w:t>
+      </w:r>
+      <w:r>
+        <w:t xml:space="preserve"> a un número. Para ello usamos el operador “$</w:t>
+      </w:r>
+      <w:proofErr w:type="spellStart"/>
+      <w:r>
+        <w:t>convert</w:t>
+      </w:r>
+      <w:proofErr w:type="spellEnd"/>
+      <w:r>
+        <w:t xml:space="preserve"> “</w:t>
+      </w:r>
+      <w:r>
+        <w:t xml:space="preserve">. </w:t>
+      </w:r>
+      <w:r>
+        <w:t>Para no incluir el primer valor de la cadena de texto (que posee el símbolo $) usamos “$</w:t>
+      </w:r>
+      <w:proofErr w:type="spellStart"/>
+      <w:r>
+        <w:t>substr</w:t>
+      </w:r>
+      <w:proofErr w:type="spellEnd"/>
+      <w:r>
+        <w:t xml:space="preserve">” que obtiene una </w:t>
+      </w:r>
+      <w:proofErr w:type="spellStart"/>
+      <w:r>
+        <w:t>sub-cadena</w:t>
+      </w:r>
+      <w:proofErr w:type="spellEnd"/>
+      <w:r>
+        <w:t xml:space="preserve"> desde la posición 1 de la cadena de texto (empieza desde 0) hasta la última posición de la </w:t>
+      </w:r>
+      <w:proofErr w:type="gramStart"/>
+      <w:r>
+        <w:t>sub cadena</w:t>
+      </w:r>
+      <w:proofErr w:type="gramEnd"/>
+      <w:r>
+        <w:t xml:space="preserve">. (Se usa </w:t>
+      </w:r>
+      <w:proofErr w:type="spellStart"/>
+      <w:r>
+        <w:t>srtLenCP</w:t>
+      </w:r>
+      <w:proofErr w:type="spellEnd"/>
+      <w:r>
+        <w:t xml:space="preserve"> para obtener la longitud de la cadena de texto).</w:t>
+      </w:r>
+    </w:p>
+    <w:p>
+      <w:pPr>
+        <w:keepNext/>
+      </w:pPr>
+      <w:r>
+        <w:rPr>
+          <w:noProof/>
+        </w:rPr>
+        <w:lastRenderedPageBreak/>
+        <w:drawing>
+          <wp:inline distT="0" distB="0" distL="0" distR="0" wp14:anchorId="1253B908" wp14:editId="2B507E03">
+            <wp:extent cx="5400040" cy="1789430"/>
+            <wp:effectExtent l="0" t="0" r="0" b="1270"/>
+            <wp:docPr id="816548974" name="Imagen 1" descr="Interfaz de usuario gráfica, Texto, Aplicación&#10;&#10;Descripción generada automáticamente"/>
+            <wp:cNvGraphicFramePr>
+              <a:graphicFrameLocks xmlns:a="http://schemas.openxmlformats.org/drawingml/2006/main" noChangeAspect="1"/>
+            </wp:cNvGraphicFramePr>
+            <a:graphic xmlns:a="http://schemas.openxmlformats.org/drawingml/2006/main">
+              <a:graphicData uri="http://schemas.openxmlformats.org/drawingml/2006/picture">
+                <pic:pic xmlns:pic="http://schemas.openxmlformats.org/drawingml/2006/picture">
+                  <pic:nvPicPr>
+                    <pic:cNvPr id="816548974" name="Imagen 1" descr="Interfaz de usuario gráfica, Texto, Aplicación&#10;&#10;Descripción generada automáticamente"/>
+                    <pic:cNvPicPr/>
+                  </pic:nvPicPr>
+                  <pic:blipFill>
+                    <a:blip r:embed="rId10"/>
+                    <a:stretch>
+                      <a:fillRect/>
+                    </a:stretch>
+                  </pic:blipFill>
+                  <pic:spPr>
+                    <a:xfrm>
+                      <a:off x="0" y="0"/>
+                      <a:ext cx="5400040" cy="1789430"/>
+                    </a:xfrm>
+                    <a:prstGeom prst="rect">
+                      <a:avLst/>
+                    </a:prstGeom>
+                  </pic:spPr>
+                </pic:pic>
+              </a:graphicData>
+            </a:graphic>
+          </wp:inline>
+        </w:drawing>
+      </w:r>
+    </w:p>
+    <w:p>
+      <w:pPr>
+        <w:pStyle w:val="Descripcin"/>
+        <w:jc w:val="center"/>
+      </w:pPr>
+      <w:r>
+        <w:t xml:space="preserve">Figura </w:t>
+      </w:r>
+      <w:r>
+        <w:fldChar w:fldCharType="begin"/>
+      </w:r>
+      <w:r>
+        <w:instrText xml:space="preserve"> SEQ Figura \* ARABIC </w:instrText>
+      </w:r>
+      <w:r>
+        <w:fldChar w:fldCharType="separate"/>
+      </w:r>
+      <w:r>
+        <w:rPr>
+          <w:noProof/>
+        </w:rPr>
+        <w:t>4</w:t>
+      </w:r>
+      <w:r>
+        <w:fldChar w:fldCharType="end"/>
+      </w:r>
+      <w:r>
+        <w:t xml:space="preserve"> Primera etapa del p</w:t>
+      </w:r>
+      <w:r>
+        <w:t>ipeline</w:t>
+      </w:r>
+    </w:p>
+    <w:p>
+      <w:pPr>
+        <w:pStyle w:val="Prrafodelista"/>
+        <w:keepNext/>
+        <w:numPr>
+          <w:ilvl w:val="0"/>
+          <w:numId w:val="2"/>
+        </w:numPr>
+      </w:pPr>
+      <w:r>
+        <w:t xml:space="preserve">Pasamos de dólares a euros. Para ello multiplicamos todos los valores en este caso por 0.95. En caso de que fueran libras y el valor guardado en la base de datos tenga un símbolo incorrecto habría que </w:t>
+      </w:r>
+      <w:proofErr w:type="spellStart"/>
+      <w:r>
+        <w:t>múltiplicar</w:t>
+      </w:r>
+      <w:proofErr w:type="spellEnd"/>
+      <w:r>
+        <w:t xml:space="preserve"> por 1.2 (</w:t>
+      </w:r>
+      <w:r>
+        <w:rPr>
+          <w:i/>
+          <w:iCs/>
+        </w:rPr>
+        <w:t>Figura 3).</w:t>
+      </w:r>
+      <w:r>
+        <w:br/>
+      </w:r>
+      <w:r>
+        <w:br/>
+      </w:r>
+      <w:r>
+        <w:rPr>
+          <w:noProof/>
+        </w:rPr>
+        <w:drawing>
+          <wp:inline distT="0" distB="0" distL="0" distR="0" wp14:anchorId="02AC1806" wp14:editId="7491D276">
+            <wp:extent cx="5400040" cy="1375410"/>
+            <wp:effectExtent l="0" t="0" r="0" b="0"/>
+            <wp:docPr id="1472478226" name="Imagen 1" descr="Texto&#10;&#10;Descripción generada automáticamente"/>
+            <wp:cNvGraphicFramePr>
+              <a:graphicFrameLocks xmlns:a="http://schemas.openxmlformats.org/drawingml/2006/main" noChangeAspect="1"/>
+            </wp:cNvGraphicFramePr>
+            <a:graphic xmlns:a="http://schemas.openxmlformats.org/drawingml/2006/main">
+              <a:graphicData uri="http://schemas.openxmlformats.org/drawingml/2006/picture">
+                <pic:pic xmlns:pic="http://schemas.openxmlformats.org/drawingml/2006/picture">
+                  <pic:nvPicPr>
+                    <pic:cNvPr id="1472478226" name="Imagen 1" descr="Texto&#10;&#10;Descripción generada automáticamente"/>
+                    <pic:cNvPicPr/>
+                  </pic:nvPicPr>
+                  <pic:blipFill>
+                    <a:blip r:embed="rId11"/>
+                    <a:stretch>
+                      <a:fillRect/>
+                    </a:stretch>
+                  </pic:blipFill>
+                  <pic:spPr>
+                    <a:xfrm>
+                      <a:off x="0" y="0"/>
+                      <a:ext cx="5400040" cy="1375410"/>
+                    </a:xfrm>
+                    <a:prstGeom prst="rect">
+                      <a:avLst/>
+                    </a:prstGeom>
+                  </pic:spPr>
+                </pic:pic>
+              </a:graphicData>
+            </a:graphic>
+          </wp:inline>
+        </w:drawing>
+      </w:r>
+    </w:p>
+    <w:p>
+      <w:pPr>
+        <w:pStyle w:val="Descripcin"/>
+        <w:jc w:val="center"/>
+      </w:pPr>
+      <w:r>
+        <w:t xml:space="preserve">Figura </w:t>
+      </w:r>
+      <w:fldSimple w:instr=" SEQ Figura \* ARABIC ">
+        <w:r>
+          <w:rPr>
+            <w:noProof/>
+          </w:rPr>
+          <w:t>5</w:t>
+        </w:r>
+      </w:fldSimple>
+      <w:r>
+        <w:t xml:space="preserve"> Segunda etapa de la agregación.</w:t>
+      </w:r>
+    </w:p>
+    <w:p>
+      <w:pPr>
+        <w:pStyle w:val="Prrafodelista"/>
+        <w:numPr>
+          <w:ilvl w:val="0"/>
+          <w:numId w:val="2"/>
+        </w:numPr>
+      </w:pPr>
+      <w:r>
+        <w:t xml:space="preserve">Por último, como queremos crear una nueva colección usamos un </w:t>
+      </w:r>
+      <w:proofErr w:type="spellStart"/>
+      <w:r>
+        <w:t>merge</w:t>
+      </w:r>
+      <w:proofErr w:type="spellEnd"/>
+      <w:r>
+        <w:t xml:space="preserve">. </w:t>
+      </w:r>
+    </w:p>
+    <w:p>
+      <w:pPr>
+        <w:keepNext/>
+      </w:pPr>
+      <w:r>
+        <w:rPr>
+          <w:noProof/>
+        </w:rPr>
+        <w:drawing>
+          <wp:inline distT="0" distB="0" distL="0" distR="0" wp14:anchorId="31333942" wp14:editId="6F3D731C">
+            <wp:extent cx="5400040" cy="1297940"/>
+            <wp:effectExtent l="0" t="0" r="0" b="0"/>
+            <wp:docPr id="777202656" name="Imagen 1" descr="Interfaz de usuario gráfica, Texto, Aplicación, Correo electrónico&#10;&#10;Descripción generada automáticamente"/>
+            <wp:cNvGraphicFramePr>
+              <a:graphicFrameLocks xmlns:a="http://schemas.openxmlformats.org/drawingml/2006/main" noChangeAspect="1"/>
+            </wp:cNvGraphicFramePr>
+            <a:graphic xmlns:a="http://schemas.openxmlformats.org/drawingml/2006/main">
+              <a:graphicData uri="http://schemas.openxmlformats.org/drawingml/2006/picture">
+                <pic:pic xmlns:pic="http://schemas.openxmlformats.org/drawingml/2006/picture">
+                  <pic:nvPicPr>
+                    <pic:cNvPr id="777202656" name="Imagen 1" descr="Interfaz de usuario gráfica, Texto, Aplicación, Correo electrónico&#10;&#10;Descripción generada automáticamente"/>
+                    <pic:cNvPicPr/>
+                  </pic:nvPicPr>
+                  <pic:blipFill>
+                    <a:blip r:embed="rId12"/>
+                    <a:stretch>
+                      <a:fillRect/>
+                    </a:stretch>
+                  </pic:blipFill>
+                  <pic:spPr>
+                    <a:xfrm>
+                      <a:off x="0" y="0"/>
+                      <a:ext cx="5400040" cy="1297940"/>
+                    </a:xfrm>
+                    <a:prstGeom prst="rect">
+                      <a:avLst/>
+                    </a:prstGeom>
+                  </pic:spPr>
+                </pic:pic>
+              </a:graphicData>
+            </a:graphic>
+          </wp:inline>
+        </w:drawing>
+      </w:r>
+    </w:p>
+    <w:p>
+      <w:pPr>
+        <w:pStyle w:val="Descripcin"/>
+        <w:jc w:val="center"/>
+      </w:pPr>
+      <w:r>
+        <w:t xml:space="preserve">Figura </w:t>
+      </w:r>
+      <w:fldSimple w:instr=" SEQ Figura \* ARABIC ">
+        <w:r>
+          <w:rPr>
+            <w:noProof/>
+          </w:rPr>
+          <w:t>6</w:t>
+        </w:r>
+      </w:fldSimple>
+      <w:r>
+        <w:t xml:space="preserve"> Se crea una colección llamada </w:t>
+      </w:r>
+      <w:proofErr w:type="spellStart"/>
+      <w:r>
+        <w:t>hosting_with_price_euros</w:t>
+      </w:r>
+      <w:proofErr w:type="spellEnd"/>
+    </w:p>
+    <w:p>
+      <w:pPr>
+        <w:rPr>
+          <w:rFonts w:asciiTheme="majorHAnsi" w:eastAsiaTheme="majorEastAsia" w:hAnsiTheme="majorHAnsi" w:cstheme="majorBidi"/>
+          <w:i/>
+          <w:sz w:val="28"/>
+          <w:szCs w:val="40"/>
+        </w:rPr>
+      </w:pPr>
+      <w:r>
+        <w:br w:type="page"/>
+      </w:r>
+    </w:p>
     <w:p>
       <w:pPr>
         <w:pStyle w:val="Ttulo1"/>
@@ -478,10 +1805,1073 @@
         </w:rPr>
       </w:pPr>
       <w:r>
+        <w:lastRenderedPageBreak/>
+        <w:t> </w:t>
+      </w:r>
+      <w:r>
         <w:rPr>
           <w:lang w:val="en-US"/>
         </w:rPr>
-        <w:t> Join the original collection with the one with prices in euros to add this price to the original collection.</w:t>
+        <w:t>Join the original collection with the one with prices in euros to add this price to the original collection.</w:t>
+      </w:r>
+    </w:p>
+    <w:tbl>
+      <w:tblPr>
+        <w:tblStyle w:val="Tablaconcuadrcula"/>
+        <w:tblW w:w="0" w:type="auto"/>
+        <w:tblLook w:val="04A0" w:firstRow="1" w:lastRow="0" w:firstColumn="1" w:lastColumn="0" w:noHBand="0" w:noVBand="1"/>
+      </w:tblPr>
+      <w:tblGrid>
+        <w:gridCol w:w="8494"/>
+      </w:tblGrid>
+      <w:tr>
+        <w:tc>
+          <w:tcPr>
+            <w:tcW w:w="8494" w:type="dxa"/>
+          </w:tcPr>
+          <w:p>
+            <w:pPr>
+              <w:rPr>
+                <w:lang w:val="en-US"/>
+              </w:rPr>
+            </w:pPr>
+            <w:r>
+              <w:rPr>
+                <w:lang w:val="en-US"/>
+              </w:rPr>
+              <w:t>[</w:t>
+            </w:r>
+          </w:p>
+          <w:p>
+            <w:pPr>
+              <w:rPr>
+                <w:lang w:val="en-US"/>
+              </w:rPr>
+            </w:pPr>
+            <w:r>
+              <w:rPr>
+                <w:lang w:val="en-US"/>
+              </w:rPr>
+              <w:t xml:space="preserve">  {</w:t>
+            </w:r>
+          </w:p>
+          <w:p>
+            <w:pPr>
+              <w:rPr>
+                <w:lang w:val="en-US"/>
+              </w:rPr>
+            </w:pPr>
+            <w:r>
+              <w:rPr>
+                <w:lang w:val="en-US"/>
+              </w:rPr>
+              <w:t xml:space="preserve">    $lookup: {</w:t>
+            </w:r>
+          </w:p>
+          <w:p>
+            <w:pPr>
+              <w:rPr>
+                <w:lang w:val="en-US"/>
+              </w:rPr>
+            </w:pPr>
+            <w:r>
+              <w:rPr>
+                <w:lang w:val="en-US"/>
+              </w:rPr>
+              <w:t xml:space="preserve">      from: "</w:t>
+            </w:r>
+            <w:proofErr w:type="spellStart"/>
+            <w:r>
+              <w:rPr>
+                <w:lang w:val="en-US"/>
+              </w:rPr>
+              <w:t>hosting_with_price_euros</w:t>
+            </w:r>
+            <w:proofErr w:type="spellEnd"/>
+            <w:r>
+              <w:rPr>
+                <w:lang w:val="en-US"/>
+              </w:rPr>
+              <w:t>",</w:t>
+            </w:r>
+          </w:p>
+          <w:p>
+            <w:pPr>
+              <w:rPr>
+                <w:lang w:val="en-US"/>
+              </w:rPr>
+            </w:pPr>
+            <w:r>
+              <w:rPr>
+                <w:lang w:val="en-US"/>
+              </w:rPr>
+              <w:t xml:space="preserve">      </w:t>
+            </w:r>
+            <w:proofErr w:type="spellStart"/>
+            <w:r>
+              <w:rPr>
+                <w:lang w:val="en-US"/>
+              </w:rPr>
+              <w:t>localField</w:t>
+            </w:r>
+            <w:proofErr w:type="spellEnd"/>
+            <w:r>
+              <w:rPr>
+                <w:lang w:val="en-US"/>
+              </w:rPr>
+              <w:t>: "id",</w:t>
+            </w:r>
+          </w:p>
+          <w:p>
+            <w:pPr>
+              <w:rPr>
+                <w:lang w:val="en-US"/>
+              </w:rPr>
+            </w:pPr>
+            <w:r>
+              <w:rPr>
+                <w:lang w:val="en-US"/>
+              </w:rPr>
+              <w:t xml:space="preserve">      </w:t>
+            </w:r>
+            <w:proofErr w:type="spellStart"/>
+            <w:r>
+              <w:rPr>
+                <w:lang w:val="en-US"/>
+              </w:rPr>
+              <w:t>foreignField</w:t>
+            </w:r>
+            <w:proofErr w:type="spellEnd"/>
+            <w:r>
+              <w:rPr>
+                <w:lang w:val="en-US"/>
+              </w:rPr>
+              <w:t>: "id",</w:t>
+            </w:r>
+          </w:p>
+          <w:p>
+            <w:pPr>
+              <w:rPr>
+                <w:lang w:val="en-US"/>
+              </w:rPr>
+            </w:pPr>
+            <w:r>
+              <w:rPr>
+                <w:lang w:val="en-US"/>
+              </w:rPr>
+              <w:t xml:space="preserve">      as: "</w:t>
+            </w:r>
+            <w:proofErr w:type="spellStart"/>
+            <w:r>
+              <w:rPr>
+                <w:lang w:val="en-US"/>
+              </w:rPr>
+              <w:t>hosting_with_price_info</w:t>
+            </w:r>
+            <w:proofErr w:type="spellEnd"/>
+            <w:r>
+              <w:rPr>
+                <w:lang w:val="en-US"/>
+              </w:rPr>
+              <w:t>"</w:t>
+            </w:r>
+          </w:p>
+          <w:p>
+            <w:pPr>
+              <w:rPr>
+                <w:lang w:val="en-US"/>
+              </w:rPr>
+            </w:pPr>
+            <w:r>
+              <w:rPr>
+                <w:lang w:val="en-US"/>
+              </w:rPr>
+              <w:t xml:space="preserve">    }</w:t>
+            </w:r>
+          </w:p>
+          <w:p>
+            <w:pPr>
+              <w:rPr>
+                <w:lang w:val="en-US"/>
+              </w:rPr>
+            </w:pPr>
+            <w:r>
+              <w:rPr>
+                <w:lang w:val="en-US"/>
+              </w:rPr>
+              <w:t xml:space="preserve">  },</w:t>
+            </w:r>
+          </w:p>
+          <w:p>
+            <w:pPr>
+              <w:rPr>
+                <w:lang w:val="en-US"/>
+              </w:rPr>
+            </w:pPr>
+            <w:r>
+              <w:rPr>
+                <w:lang w:val="en-US"/>
+              </w:rPr>
+              <w:t xml:space="preserve">  {</w:t>
+            </w:r>
+          </w:p>
+          <w:p>
+            <w:pPr>
+              <w:rPr>
+                <w:lang w:val="en-US"/>
+              </w:rPr>
+            </w:pPr>
+            <w:r>
+              <w:rPr>
+                <w:lang w:val="en-US"/>
+              </w:rPr>
+              <w:t xml:space="preserve">    $unwind: "$</w:t>
+            </w:r>
+            <w:proofErr w:type="spellStart"/>
+            <w:r>
+              <w:rPr>
+                <w:lang w:val="en-US"/>
+              </w:rPr>
+              <w:t>hosting_with_price_info</w:t>
+            </w:r>
+            <w:proofErr w:type="spellEnd"/>
+            <w:r>
+              <w:rPr>
+                <w:lang w:val="en-US"/>
+              </w:rPr>
+              <w:t>"</w:t>
+            </w:r>
+          </w:p>
+          <w:p>
+            <w:pPr>
+              <w:rPr>
+                <w:lang w:val="en-US"/>
+              </w:rPr>
+            </w:pPr>
+            <w:r>
+              <w:rPr>
+                <w:lang w:val="en-US"/>
+              </w:rPr>
+              <w:t xml:space="preserve">  },</w:t>
+            </w:r>
+          </w:p>
+          <w:p>
+            <w:pPr>
+              <w:rPr>
+                <w:lang w:val="en-US"/>
+              </w:rPr>
+            </w:pPr>
+            <w:r>
+              <w:rPr>
+                <w:lang w:val="en-US"/>
+              </w:rPr>
+              <w:t xml:space="preserve">  {</w:t>
+            </w:r>
+          </w:p>
+          <w:p>
+            <w:pPr>
+              <w:rPr>
+                <w:lang w:val="en-US"/>
+              </w:rPr>
+            </w:pPr>
+            <w:r>
+              <w:rPr>
+                <w:lang w:val="en-US"/>
+              </w:rPr>
+              <w:t xml:space="preserve">    $</w:t>
+            </w:r>
+            <w:proofErr w:type="spellStart"/>
+            <w:r>
+              <w:rPr>
+                <w:lang w:val="en-US"/>
+              </w:rPr>
+              <w:t>addFields</w:t>
+            </w:r>
+            <w:proofErr w:type="spellEnd"/>
+            <w:r>
+              <w:rPr>
+                <w:lang w:val="en-US"/>
+              </w:rPr>
+              <w:t>: {</w:t>
+            </w:r>
+          </w:p>
+          <w:p>
+            <w:pPr>
+              <w:rPr>
+                <w:lang w:val="en-US"/>
+              </w:rPr>
+            </w:pPr>
+            <w:r>
+              <w:rPr>
+                <w:lang w:val="en-US"/>
+              </w:rPr>
+              <w:t xml:space="preserve">      </w:t>
+            </w:r>
+            <w:proofErr w:type="spellStart"/>
+            <w:r>
+              <w:rPr>
+                <w:lang w:val="en-US"/>
+              </w:rPr>
+              <w:t>price_in_euros</w:t>
+            </w:r>
+            <w:proofErr w:type="spellEnd"/>
+            <w:r>
+              <w:rPr>
+                <w:lang w:val="en-US"/>
+              </w:rPr>
+              <w:t>:</w:t>
+            </w:r>
+          </w:p>
+          <w:p>
+            <w:pPr>
+              <w:rPr>
+                <w:lang w:val="en-US"/>
+              </w:rPr>
+            </w:pPr>
+            <w:r>
+              <w:rPr>
+                <w:lang w:val="en-US"/>
+              </w:rPr>
+              <w:t xml:space="preserve">        "$</w:t>
+            </w:r>
+            <w:proofErr w:type="spellStart"/>
+            <w:r>
+              <w:rPr>
+                <w:lang w:val="en-US"/>
+              </w:rPr>
+              <w:t>hosting_with_price_</w:t>
+            </w:r>
+            <w:proofErr w:type="gramStart"/>
+            <w:r>
+              <w:rPr>
+                <w:lang w:val="en-US"/>
+              </w:rPr>
+              <w:t>info.price</w:t>
+            </w:r>
+            <w:proofErr w:type="spellEnd"/>
+            <w:proofErr w:type="gramEnd"/>
+            <w:r>
+              <w:rPr>
+                <w:lang w:val="en-US"/>
+              </w:rPr>
+              <w:t>"</w:t>
+            </w:r>
+          </w:p>
+          <w:p>
+            <w:pPr>
+              <w:rPr>
+                <w:lang w:val="en-US"/>
+              </w:rPr>
+            </w:pPr>
+            <w:r>
+              <w:rPr>
+                <w:lang w:val="en-US"/>
+              </w:rPr>
+              <w:t xml:space="preserve">    }</w:t>
+            </w:r>
+          </w:p>
+          <w:p>
+            <w:pPr>
+              <w:rPr>
+                <w:lang w:val="en-US"/>
+              </w:rPr>
+            </w:pPr>
+            <w:r>
+              <w:rPr>
+                <w:lang w:val="en-US"/>
+              </w:rPr>
+              <w:t xml:space="preserve">  },</w:t>
+            </w:r>
+          </w:p>
+          <w:p>
+            <w:pPr>
+              <w:rPr>
+                <w:lang w:val="en-US"/>
+              </w:rPr>
+            </w:pPr>
+            <w:r>
+              <w:rPr>
+                <w:lang w:val="en-US"/>
+              </w:rPr>
+              <w:t xml:space="preserve">  {</w:t>
+            </w:r>
+          </w:p>
+          <w:p>
+            <w:pPr>
+              <w:rPr>
+                <w:lang w:val="en-US"/>
+              </w:rPr>
+            </w:pPr>
+            <w:r>
+              <w:rPr>
+                <w:lang w:val="en-US"/>
+              </w:rPr>
+              <w:t xml:space="preserve">    $project:</w:t>
+            </w:r>
+          </w:p>
+          <w:p>
+            <w:pPr>
+              <w:rPr>
+                <w:lang w:val="en-US"/>
+              </w:rPr>
+            </w:pPr>
+            <w:r>
+              <w:rPr>
+                <w:lang w:val="en-US"/>
+              </w:rPr>
+              <w:t xml:space="preserve">      {</w:t>
+            </w:r>
+          </w:p>
+          <w:p>
+            <w:pPr>
+              <w:rPr>
+                <w:lang w:val="en-US"/>
+              </w:rPr>
+            </w:pPr>
+            <w:r>
+              <w:rPr>
+                <w:lang w:val="en-US"/>
+              </w:rPr>
+              <w:t xml:space="preserve">        price: 1,</w:t>
+            </w:r>
+          </w:p>
+          <w:p>
+            <w:pPr>
+              <w:rPr>
+                <w:lang w:val="en-US"/>
+              </w:rPr>
+            </w:pPr>
+            <w:r>
+              <w:rPr>
+                <w:lang w:val="en-US"/>
+              </w:rPr>
+              <w:t xml:space="preserve">        </w:t>
+            </w:r>
+            <w:proofErr w:type="spellStart"/>
+            <w:r>
+              <w:rPr>
+                <w:lang w:val="en-US"/>
+              </w:rPr>
+              <w:t>price_in_euros</w:t>
+            </w:r>
+            <w:proofErr w:type="spellEnd"/>
+            <w:r>
+              <w:rPr>
+                <w:lang w:val="en-US"/>
+              </w:rPr>
+              <w:t>: 1,</w:t>
+            </w:r>
+          </w:p>
+          <w:p>
+            <w:pPr>
+              <w:rPr>
+                <w:lang w:val="en-US"/>
+              </w:rPr>
+            </w:pPr>
+            <w:r>
+              <w:rPr>
+                <w:lang w:val="en-US"/>
+              </w:rPr>
+              <w:t xml:space="preserve">        name: 1,</w:t>
+            </w:r>
+          </w:p>
+          <w:p>
+            <w:pPr>
+              <w:rPr>
+                <w:lang w:val="en-US"/>
+              </w:rPr>
+            </w:pPr>
+            <w:r>
+              <w:rPr>
+                <w:lang w:val="en-US"/>
+              </w:rPr>
+              <w:t xml:space="preserve">        description: 1,</w:t>
+            </w:r>
+          </w:p>
+          <w:p>
+            <w:pPr>
+              <w:rPr>
+                <w:lang w:val="en-US"/>
+              </w:rPr>
+            </w:pPr>
+            <w:r>
+              <w:rPr>
+                <w:lang w:val="en-US"/>
+              </w:rPr>
+              <w:t xml:space="preserve">        </w:t>
+            </w:r>
+            <w:proofErr w:type="spellStart"/>
+            <w:r>
+              <w:rPr>
+                <w:lang w:val="en-US"/>
+              </w:rPr>
+              <w:t>host_id</w:t>
+            </w:r>
+            <w:proofErr w:type="spellEnd"/>
+            <w:r>
+              <w:rPr>
+                <w:lang w:val="en-US"/>
+              </w:rPr>
+              <w:t>: 1,</w:t>
+            </w:r>
+          </w:p>
+          <w:p>
+            <w:pPr>
+              <w:rPr>
+                <w:lang w:val="en-US"/>
+              </w:rPr>
+            </w:pPr>
+            <w:r>
+              <w:rPr>
+                <w:lang w:val="en-US"/>
+              </w:rPr>
+              <w:t xml:space="preserve">        </w:t>
+            </w:r>
+            <w:proofErr w:type="spellStart"/>
+            <w:r>
+              <w:rPr>
+                <w:lang w:val="en-US"/>
+              </w:rPr>
+              <w:t>host_name</w:t>
+            </w:r>
+            <w:proofErr w:type="spellEnd"/>
+            <w:r>
+              <w:rPr>
+                <w:lang w:val="en-US"/>
+              </w:rPr>
+              <w:t>: 1</w:t>
+            </w:r>
+          </w:p>
+          <w:p>
+            <w:pPr>
+              <w:rPr>
+                <w:lang w:val="en-US"/>
+              </w:rPr>
+            </w:pPr>
+            <w:r>
+              <w:rPr>
+                <w:lang w:val="en-US"/>
+              </w:rPr>
+              <w:t xml:space="preserve">      }</w:t>
+            </w:r>
+          </w:p>
+          <w:p>
+            <w:pPr>
+              <w:rPr>
+                <w:lang w:val="en-US"/>
+              </w:rPr>
+            </w:pPr>
+            <w:r>
+              <w:rPr>
+                <w:lang w:val="en-US"/>
+              </w:rPr>
+              <w:t xml:space="preserve">  }</w:t>
+            </w:r>
+          </w:p>
+          <w:p>
+            <w:pPr>
+              <w:rPr>
+                <w:lang w:val="en-US"/>
+              </w:rPr>
+            </w:pPr>
+            <w:r>
+              <w:rPr>
+                <w:lang w:val="en-US"/>
+              </w:rPr>
+              <w:t>]</w:t>
+            </w:r>
+          </w:p>
+        </w:tc>
+      </w:tr>
+    </w:tbl>
+    <w:p>
+      <w:pPr>
+        <w:ind w:left="720"/>
+      </w:pPr>
+    </w:p>
+    <w:p>
+      <w:pPr>
+        <w:ind w:left="720"/>
+      </w:pPr>
+      <w:r>
+        <w:t>Se divide en 4 etapas este pipeline:</w:t>
+      </w:r>
+    </w:p>
+    <w:p>
+      <w:pPr>
+        <w:numPr>
+          <w:ilvl w:val="0"/>
+          <w:numId w:val="4"/>
+        </w:numPr>
+      </w:pPr>
+      <w:r>
+        <w:t>Se realiza un LEFT JOIN con el operador $</w:t>
+      </w:r>
+      <w:proofErr w:type="spellStart"/>
+      <w:r>
+        <w:t>lookup</w:t>
+      </w:r>
+      <w:proofErr w:type="spellEnd"/>
+      <w:r>
+        <w:t xml:space="preserve">: entre la colección actual y </w:t>
+      </w:r>
+      <w:proofErr w:type="spellStart"/>
+      <w:r>
+        <w:t>hosting_with_price_euros</w:t>
+      </w:r>
+      <w:proofErr w:type="spellEnd"/>
+      <w:r>
+        <w:t>, con base en el campo id (cualquier campo único bastaría, por ejemplo “</w:t>
+      </w:r>
+      <w:proofErr w:type="spellStart"/>
+      <w:r>
+        <w:t>listing_url</w:t>
+      </w:r>
+      <w:proofErr w:type="spellEnd"/>
+      <w:r>
+        <w:t>”).</w:t>
+      </w:r>
+    </w:p>
+    <w:p>
+      <w:pPr>
+        <w:keepNext/>
+        <w:ind w:left="720"/>
+      </w:pPr>
+      <w:r>
+        <w:rPr>
+          <w:noProof/>
+        </w:rPr>
+        <w:lastRenderedPageBreak/>
+        <w:drawing>
+          <wp:inline distT="0" distB="0" distL="0" distR="0" wp14:anchorId="311E44C7" wp14:editId="4FE34756">
+            <wp:extent cx="5400040" cy="1458595"/>
+            <wp:effectExtent l="0" t="0" r="0" b="8255"/>
+            <wp:docPr id="449127224" name="Imagen 1" descr="Interfaz de usuario gráfica, Texto, Aplicación&#10;&#10;Descripción generada automáticamente"/>
+            <wp:cNvGraphicFramePr>
+              <a:graphicFrameLocks xmlns:a="http://schemas.openxmlformats.org/drawingml/2006/main" noChangeAspect="1"/>
+            </wp:cNvGraphicFramePr>
+            <a:graphic xmlns:a="http://schemas.openxmlformats.org/drawingml/2006/main">
+              <a:graphicData uri="http://schemas.openxmlformats.org/drawingml/2006/picture">
+                <pic:pic xmlns:pic="http://schemas.openxmlformats.org/drawingml/2006/picture">
+                  <pic:nvPicPr>
+                    <pic:cNvPr id="449127224" name="Imagen 1" descr="Interfaz de usuario gráfica, Texto, Aplicación&#10;&#10;Descripción generada automáticamente"/>
+                    <pic:cNvPicPr/>
+                  </pic:nvPicPr>
+                  <pic:blipFill>
+                    <a:blip r:embed="rId13"/>
+                    <a:stretch>
+                      <a:fillRect/>
+                    </a:stretch>
+                  </pic:blipFill>
+                  <pic:spPr>
+                    <a:xfrm>
+                      <a:off x="0" y="0"/>
+                      <a:ext cx="5400040" cy="1458595"/>
+                    </a:xfrm>
+                    <a:prstGeom prst="rect">
+                      <a:avLst/>
+                    </a:prstGeom>
+                  </pic:spPr>
+                </pic:pic>
+              </a:graphicData>
+            </a:graphic>
+          </wp:inline>
+        </w:drawing>
+      </w:r>
+    </w:p>
+    <w:p>
+      <w:pPr>
+        <w:pStyle w:val="Descripcin"/>
+        <w:jc w:val="center"/>
+      </w:pPr>
+      <w:r>
+        <w:t xml:space="preserve">Figura </w:t>
+      </w:r>
+      <w:fldSimple w:instr=" SEQ Figura \* ARABIC ">
+        <w:r>
+          <w:rPr>
+            <w:noProof/>
+          </w:rPr>
+          <w:t>7</w:t>
+        </w:r>
+      </w:fldSimple>
+      <w:r>
+        <w:t xml:space="preserve"> Uso de $</w:t>
+      </w:r>
+      <w:proofErr w:type="spellStart"/>
+      <w:r>
+        <w:t>lookup</w:t>
+      </w:r>
+      <w:proofErr w:type="spellEnd"/>
+      <w:r>
+        <w:t xml:space="preserve"> para unir tablas. El resultado está en el </w:t>
+      </w:r>
+      <w:proofErr w:type="spellStart"/>
+      <w:r>
+        <w:t>index</w:t>
+      </w:r>
+      <w:proofErr w:type="spellEnd"/>
+      <w:r>
+        <w:t xml:space="preserve"> 0 del array resultante.</w:t>
+      </w:r>
+    </w:p>
+    <w:p>
+      <w:pPr>
+        <w:numPr>
+          <w:ilvl w:val="0"/>
+          <w:numId w:val="4"/>
+        </w:numPr>
+      </w:pPr>
+      <w:r>
+        <w:t>Despliega el array resultante de $</w:t>
+      </w:r>
+      <w:proofErr w:type="spellStart"/>
+      <w:r>
+        <w:t>lookup</w:t>
+      </w:r>
+      <w:proofErr w:type="spellEnd"/>
+      <w:r>
+        <w:t xml:space="preserve"> en documentos individuales utilizando el operador $</w:t>
+      </w:r>
+      <w:proofErr w:type="spellStart"/>
+      <w:r>
+        <w:t>unwind</w:t>
+      </w:r>
+      <w:proofErr w:type="spellEnd"/>
+      <w:r>
+        <w:t>.</w:t>
+      </w:r>
+    </w:p>
+    <w:p>
+      <w:pPr>
+        <w:keepNext/>
+        <w:ind w:left="720"/>
+      </w:pPr>
+      <w:r>
+        <w:rPr>
+          <w:noProof/>
+        </w:rPr>
+        <w:drawing>
+          <wp:inline distT="0" distB="0" distL="0" distR="0" wp14:anchorId="5105DA50" wp14:editId="25DB4B32">
+            <wp:extent cx="5400040" cy="1451610"/>
+            <wp:effectExtent l="0" t="0" r="0" b="0"/>
+            <wp:docPr id="2001419360" name="Imagen 1" descr="Interfaz de usuario gráfica, Texto, Aplicación&#10;&#10;Descripción generada automáticamente"/>
+            <wp:cNvGraphicFramePr>
+              <a:graphicFrameLocks xmlns:a="http://schemas.openxmlformats.org/drawingml/2006/main" noChangeAspect="1"/>
+            </wp:cNvGraphicFramePr>
+            <a:graphic xmlns:a="http://schemas.openxmlformats.org/drawingml/2006/main">
+              <a:graphicData uri="http://schemas.openxmlformats.org/drawingml/2006/picture">
+                <pic:pic xmlns:pic="http://schemas.openxmlformats.org/drawingml/2006/picture">
+                  <pic:nvPicPr>
+                    <pic:cNvPr id="2001419360" name="Imagen 1" descr="Interfaz de usuario gráfica, Texto, Aplicación&#10;&#10;Descripción generada automáticamente"/>
+                    <pic:cNvPicPr/>
+                  </pic:nvPicPr>
+                  <pic:blipFill>
+                    <a:blip r:embed="rId14"/>
+                    <a:stretch>
+                      <a:fillRect/>
+                    </a:stretch>
+                  </pic:blipFill>
+                  <pic:spPr>
+                    <a:xfrm>
+                      <a:off x="0" y="0"/>
+                      <a:ext cx="5400040" cy="1451610"/>
+                    </a:xfrm>
+                    <a:prstGeom prst="rect">
+                      <a:avLst/>
+                    </a:prstGeom>
+                  </pic:spPr>
+                </pic:pic>
+              </a:graphicData>
+            </a:graphic>
+          </wp:inline>
+        </w:drawing>
+      </w:r>
+    </w:p>
+    <w:p>
+      <w:pPr>
+        <w:pStyle w:val="Descripcin"/>
+        <w:jc w:val="center"/>
+      </w:pPr>
+      <w:r>
+        <w:t xml:space="preserve">Figura </w:t>
+      </w:r>
+      <w:fldSimple w:instr=" SEQ Figura \* ARABIC ">
+        <w:r>
+          <w:rPr>
+            <w:noProof/>
+          </w:rPr>
+          <w:t>8</w:t>
+        </w:r>
+      </w:fldSimple>
+      <w:r>
+        <w:t xml:space="preserve"> Gracias al $</w:t>
+      </w:r>
+      <w:proofErr w:type="spellStart"/>
+      <w:r>
+        <w:t>unwind</w:t>
+      </w:r>
+      <w:proofErr w:type="spellEnd"/>
+      <w:r>
+        <w:t xml:space="preserve"> ahora el </w:t>
+      </w:r>
+      <w:proofErr w:type="spellStart"/>
+      <w:r>
+        <w:t>hosting_with_price_info</w:t>
+      </w:r>
+      <w:proofErr w:type="spellEnd"/>
+      <w:r>
+        <w:t xml:space="preserve"> es un </w:t>
+      </w:r>
+      <w:proofErr w:type="spellStart"/>
+      <w:r>
+        <w:t>Object</w:t>
+      </w:r>
+      <w:proofErr w:type="spellEnd"/>
+      <w:r>
+        <w:t>.</w:t>
+      </w:r>
+    </w:p>
+    <w:p>
+      <w:pPr>
+        <w:numPr>
+          <w:ilvl w:val="0"/>
+          <w:numId w:val="4"/>
+        </w:numPr>
+      </w:pPr>
+      <w:r>
+        <w:t>Se usa $</w:t>
+      </w:r>
+      <w:proofErr w:type="spellStart"/>
+      <w:r>
+        <w:t>addFields</w:t>
+      </w:r>
+      <w:proofErr w:type="spellEnd"/>
+      <w:r>
+        <w:t xml:space="preserve"> para añadir el campo </w:t>
+      </w:r>
+      <w:proofErr w:type="spellStart"/>
+      <w:r>
+        <w:t>price_in_euros</w:t>
+      </w:r>
+      <w:proofErr w:type="spellEnd"/>
+      <w:r>
+        <w:t>.</w:t>
+      </w:r>
+    </w:p>
+    <w:p>
+      <w:pPr>
+        <w:keepNext/>
+        <w:ind w:left="360"/>
+      </w:pPr>
+      <w:r>
+        <w:rPr>
+          <w:noProof/>
+        </w:rPr>
+        <w:drawing>
+          <wp:inline distT="0" distB="0" distL="0" distR="0" wp14:anchorId="4B76074A" wp14:editId="322BFED0">
+            <wp:extent cx="5400040" cy="1760855"/>
+            <wp:effectExtent l="0" t="0" r="0" b="0"/>
+            <wp:docPr id="711584298" name="Imagen 1" descr="Interfaz de usuario gráfica, Texto, Aplicación&#10;&#10;Descripción generada automáticamente"/>
+            <wp:cNvGraphicFramePr>
+              <a:graphicFrameLocks xmlns:a="http://schemas.openxmlformats.org/drawingml/2006/main" noChangeAspect="1"/>
+            </wp:cNvGraphicFramePr>
+            <a:graphic xmlns:a="http://schemas.openxmlformats.org/drawingml/2006/main">
+              <a:graphicData uri="http://schemas.openxmlformats.org/drawingml/2006/picture">
+                <pic:pic xmlns:pic="http://schemas.openxmlformats.org/drawingml/2006/picture">
+                  <pic:nvPicPr>
+                    <pic:cNvPr id="711584298" name="Imagen 1" descr="Interfaz de usuario gráfica, Texto, Aplicación&#10;&#10;Descripción generada automáticamente"/>
+                    <pic:cNvPicPr/>
+                  </pic:nvPicPr>
+                  <pic:blipFill>
+                    <a:blip r:embed="rId15"/>
+                    <a:stretch>
+                      <a:fillRect/>
+                    </a:stretch>
+                  </pic:blipFill>
+                  <pic:spPr>
+                    <a:xfrm>
+                      <a:off x="0" y="0"/>
+                      <a:ext cx="5400040" cy="1760855"/>
+                    </a:xfrm>
+                    <a:prstGeom prst="rect">
+                      <a:avLst/>
+                    </a:prstGeom>
+                  </pic:spPr>
+                </pic:pic>
+              </a:graphicData>
+            </a:graphic>
+          </wp:inline>
+        </w:drawing>
+      </w:r>
+    </w:p>
+    <w:p>
+      <w:pPr>
+        <w:pStyle w:val="Descripcin"/>
+        <w:jc w:val="center"/>
+      </w:pPr>
+      <w:r>
+        <w:t xml:space="preserve">Figura </w:t>
+      </w:r>
+      <w:fldSimple w:instr=" SEQ Figura \* ARABIC ">
+        <w:r>
+          <w:rPr>
+            <w:noProof/>
+          </w:rPr>
+          <w:t>9</w:t>
+        </w:r>
+      </w:fldSimple>
+      <w:r>
+        <w:t xml:space="preserve"> Añadimos el campo </w:t>
+      </w:r>
+      <w:proofErr w:type="spellStart"/>
+      <w:r>
+        <w:t>price_in_</w:t>
+      </w:r>
+      <w:proofErr w:type="gramStart"/>
+      <w:r>
+        <w:t>euros</w:t>
+      </w:r>
+      <w:proofErr w:type="spellEnd"/>
+      <w:r>
+        <w:t xml:space="preserve"> procedente</w:t>
+      </w:r>
+      <w:proofErr w:type="gramEnd"/>
+      <w:r>
+        <w:t xml:space="preserve"> del objeto </w:t>
+      </w:r>
+      <w:proofErr w:type="spellStart"/>
+      <w:r>
+        <w:t>hosting_with_price_info</w:t>
+      </w:r>
+      <w:proofErr w:type="spellEnd"/>
+    </w:p>
+    <w:p>
+      <w:pPr>
+        <w:numPr>
+          <w:ilvl w:val="0"/>
+          <w:numId w:val="4"/>
+        </w:numPr>
+      </w:pPr>
+      <w:r>
+        <w:t>Por último, con $</w:t>
+      </w:r>
+      <w:proofErr w:type="spellStart"/>
+      <w:r>
+        <w:t>project</w:t>
+      </w:r>
+      <w:proofErr w:type="spellEnd"/>
+      <w:r>
+        <w:t xml:space="preserve"> se </w:t>
+      </w:r>
+      <w:proofErr w:type="spellStart"/>
+      <w:r>
+        <w:t>seleciona</w:t>
+      </w:r>
+      <w:proofErr w:type="spellEnd"/>
+      <w:r>
+        <w:t xml:space="preserve"> os campos que campos mostramos al final.</w:t>
+      </w:r>
+    </w:p>
+    <w:p>
+      <w:pPr>
+        <w:ind w:left="720"/>
+      </w:pPr>
+    </w:p>
+    <w:p>
+      <w:pPr>
+        <w:keepNext/>
+        <w:ind w:left="360"/>
+      </w:pPr>
+      <w:r>
+        <w:rPr>
+          <w:noProof/>
+        </w:rPr>
+        <w:lastRenderedPageBreak/>
+        <w:drawing>
+          <wp:inline distT="0" distB="0" distL="0" distR="0" wp14:anchorId="49167572" wp14:editId="0B489B23">
+            <wp:extent cx="5400040" cy="1339215"/>
+            <wp:effectExtent l="0" t="0" r="0" b="0"/>
+            <wp:docPr id="13621620" name="Imagen 1" descr="Texto&#10;&#10;Descripción generada automáticamente"/>
+            <wp:cNvGraphicFramePr>
+              <a:graphicFrameLocks xmlns:a="http://schemas.openxmlformats.org/drawingml/2006/main" noChangeAspect="1"/>
+            </wp:cNvGraphicFramePr>
+            <a:graphic xmlns:a="http://schemas.openxmlformats.org/drawingml/2006/main">
+              <a:graphicData uri="http://schemas.openxmlformats.org/drawingml/2006/picture">
+                <pic:pic xmlns:pic="http://schemas.openxmlformats.org/drawingml/2006/picture">
+                  <pic:nvPicPr>
+                    <pic:cNvPr id="13621620" name="Imagen 1" descr="Texto&#10;&#10;Descripción generada automáticamente"/>
+                    <pic:cNvPicPr/>
+                  </pic:nvPicPr>
+                  <pic:blipFill>
+                    <a:blip r:embed="rId16"/>
+                    <a:stretch>
+                      <a:fillRect/>
+                    </a:stretch>
+                  </pic:blipFill>
+                  <pic:spPr>
+                    <a:xfrm>
+                      <a:off x="0" y="0"/>
+                      <a:ext cx="5400040" cy="1339215"/>
+                    </a:xfrm>
+                    <a:prstGeom prst="rect">
+                      <a:avLst/>
+                    </a:prstGeom>
+                  </pic:spPr>
+                </pic:pic>
+              </a:graphicData>
+            </a:graphic>
+          </wp:inline>
+        </w:drawing>
+      </w:r>
+    </w:p>
+    <w:p>
+      <w:pPr>
+        <w:pStyle w:val="Descripcin"/>
+        <w:jc w:val="center"/>
+      </w:pPr>
+      <w:r>
+        <w:t xml:space="preserve">Figura </w:t>
+      </w:r>
+      <w:r>
+        <w:fldChar w:fldCharType="begin"/>
+      </w:r>
+      <w:r>
+        <w:instrText xml:space="preserve"> SEQ Figura \* ARABIC </w:instrText>
+      </w:r>
+      <w:r>
+        <w:fldChar w:fldCharType="separate"/>
+      </w:r>
+      <w:r>
+        <w:rPr>
+          <w:noProof/>
+        </w:rPr>
+        <w:t>10</w:t>
+      </w:r>
+      <w:r>
+        <w:fldChar w:fldCharType="end"/>
+      </w:r>
+      <w:r>
+        <w:t xml:space="preserve"> Se muestran el c</w:t>
+      </w:r>
+      <w:r>
+        <w:t xml:space="preserve">ampo de </w:t>
+      </w:r>
+      <w:proofErr w:type="spellStart"/>
+      <w:r>
+        <w:t>price</w:t>
+      </w:r>
+      <w:proofErr w:type="spellEnd"/>
+      <w:r>
+        <w:t xml:space="preserve"> y </w:t>
+      </w:r>
+      <w:proofErr w:type="spellStart"/>
+      <w:r>
+        <w:t>price_in_euros</w:t>
+      </w:r>
+      <w:proofErr w:type="spellEnd"/>
+      <w:r>
+        <w:t xml:space="preserve"> en la proyección.</w:t>
       </w:r>
     </w:p>
     <w:p>
@@ -492,10 +2882,328 @@
         </w:rPr>
       </w:pPr>
       <w:r>
+        <w:t> </w:t>
+      </w:r>
+      <w:r>
         <w:rPr>
           <w:lang w:val="en-US"/>
         </w:rPr>
-        <w:t> What is the average price in each neighbourhood?</w:t>
+        <w:t xml:space="preserve">What is the average price in each </w:t>
+      </w:r>
+      <w:proofErr w:type="spellStart"/>
+      <w:r>
+        <w:rPr>
+          <w:lang w:val="en-US"/>
+        </w:rPr>
+        <w:t>neighbourhood</w:t>
+      </w:r>
+      <w:proofErr w:type="spellEnd"/>
+      <w:r>
+        <w:rPr>
+          <w:lang w:val="en-US"/>
+        </w:rPr>
+        <w:t>?</w:t>
+      </w:r>
+    </w:p>
+    <w:tbl>
+      <w:tblPr>
+        <w:tblStyle w:val="Tablaconcuadrcula"/>
+        <w:tblW w:w="0" w:type="auto"/>
+        <w:tblLook w:val="04A0" w:firstRow="1" w:lastRow="0" w:firstColumn="1" w:lastColumn="0" w:noHBand="0" w:noVBand="1"/>
+      </w:tblPr>
+      <w:tblGrid>
+        <w:gridCol w:w="8494"/>
+      </w:tblGrid>
+      <w:tr>
+        <w:tc>
+          <w:tcPr>
+            <w:tcW w:w="8494" w:type="dxa"/>
+          </w:tcPr>
+          <w:p>
+            <w:pPr>
+              <w:rPr>
+                <w:lang w:val="en-US"/>
+              </w:rPr>
+            </w:pPr>
+            <w:r>
+              <w:rPr>
+                <w:lang w:val="en-US"/>
+              </w:rPr>
+              <w:t>[</w:t>
+            </w:r>
+          </w:p>
+          <w:p>
+            <w:pPr>
+              <w:rPr>
+                <w:lang w:val="en-US"/>
+              </w:rPr>
+            </w:pPr>
+            <w:r>
+              <w:rPr>
+                <w:lang w:val="en-US"/>
+              </w:rPr>
+              <w:t xml:space="preserve">  {</w:t>
+            </w:r>
+          </w:p>
+          <w:p>
+            <w:pPr>
+              <w:rPr>
+                <w:lang w:val="en-US"/>
+              </w:rPr>
+            </w:pPr>
+            <w:r>
+              <w:rPr>
+                <w:lang w:val="en-US"/>
+              </w:rPr>
+              <w:t xml:space="preserve">    $group: {</w:t>
+            </w:r>
+          </w:p>
+          <w:p>
+            <w:pPr>
+              <w:rPr>
+                <w:lang w:val="en-US"/>
+              </w:rPr>
+            </w:pPr>
+            <w:r>
+              <w:rPr>
+                <w:lang w:val="en-US"/>
+              </w:rPr>
+              <w:t xml:space="preserve">      _id: "$</w:t>
+            </w:r>
+            <w:proofErr w:type="spellStart"/>
+            <w:r>
+              <w:rPr>
+                <w:lang w:val="en-US"/>
+              </w:rPr>
+              <w:t>neighbourhood</w:t>
+            </w:r>
+            <w:proofErr w:type="spellEnd"/>
+            <w:r>
+              <w:rPr>
+                <w:lang w:val="en-US"/>
+              </w:rPr>
+              <w:t>",</w:t>
+            </w:r>
+          </w:p>
+          <w:p>
+            <w:pPr>
+              <w:rPr>
+                <w:lang w:val="en-US"/>
+              </w:rPr>
+            </w:pPr>
+            <w:r>
+              <w:rPr>
+                <w:lang w:val="en-US"/>
+              </w:rPr>
+              <w:t xml:space="preserve">      </w:t>
+            </w:r>
+            <w:proofErr w:type="spellStart"/>
+            <w:r>
+              <w:rPr>
+                <w:lang w:val="en-US"/>
+              </w:rPr>
+              <w:t>averagePrice</w:t>
+            </w:r>
+            <w:proofErr w:type="spellEnd"/>
+            <w:r>
+              <w:rPr>
+                <w:lang w:val="en-US"/>
+              </w:rPr>
+              <w:t>: {</w:t>
+            </w:r>
+          </w:p>
+          <w:p>
+            <w:pPr>
+              <w:rPr>
+                <w:lang w:val="en-US"/>
+              </w:rPr>
+            </w:pPr>
+            <w:r>
+              <w:rPr>
+                <w:lang w:val="en-US"/>
+              </w:rPr>
+              <w:t xml:space="preserve">        $avg: "$price"</w:t>
+            </w:r>
+          </w:p>
+          <w:p>
+            <w:pPr>
+              <w:rPr>
+                <w:lang w:val="en-US"/>
+              </w:rPr>
+            </w:pPr>
+            <w:r>
+              <w:rPr>
+                <w:lang w:val="en-US"/>
+              </w:rPr>
+              <w:t xml:space="preserve">      }</w:t>
+            </w:r>
+          </w:p>
+          <w:p>
+            <w:pPr>
+              <w:rPr>
+                <w:lang w:val="en-US"/>
+              </w:rPr>
+            </w:pPr>
+            <w:r>
+              <w:rPr>
+                <w:lang w:val="en-US"/>
+              </w:rPr>
+              <w:t xml:space="preserve">    }</w:t>
+            </w:r>
+          </w:p>
+          <w:p>
+            <w:pPr>
+              <w:rPr>
+                <w:lang w:val="en-US"/>
+              </w:rPr>
+            </w:pPr>
+            <w:r>
+              <w:rPr>
+                <w:lang w:val="en-US"/>
+              </w:rPr>
+              <w:t xml:space="preserve">  }</w:t>
+            </w:r>
+          </w:p>
+          <w:p>
+            <w:pPr>
+              <w:rPr>
+                <w:lang w:val="en-US"/>
+              </w:rPr>
+            </w:pPr>
+            <w:r>
+              <w:rPr>
+                <w:lang w:val="en-US"/>
+              </w:rPr>
+              <w:t>]</w:t>
+            </w:r>
+          </w:p>
+        </w:tc>
+      </w:tr>
+    </w:tbl>
+    <w:p>
+      <w:pPr>
+        <w:rPr>
+          <w:lang w:val="en-US"/>
+        </w:rPr>
+      </w:pPr>
+    </w:p>
+    <w:p>
+      <w:r>
+        <w:t>Partiendo de la base d</w:t>
+      </w:r>
+      <w:r>
+        <w:t>e que la colección ahora tiene el precio en euros. Se debe agrupar por vecindario y ver la media.</w:t>
+      </w:r>
+      <w:r>
+        <w:t xml:space="preserve"> El id de la agrupación en este caso será el vecindario “</w:t>
+      </w:r>
+      <w:proofErr w:type="spellStart"/>
+      <w:r>
+        <w:t>neighbourhood</w:t>
+      </w:r>
+      <w:proofErr w:type="spellEnd"/>
+      <w:r>
+        <w:t>”.</w:t>
+      </w:r>
+    </w:p>
+    <w:p>
+      <w:pPr>
+        <w:keepNext/>
+      </w:pPr>
+      <w:r>
+        <w:rPr>
+          <w:noProof/>
+        </w:rPr>
+        <w:drawing>
+          <wp:inline distT="0" distB="0" distL="0" distR="0" wp14:anchorId="29D69444" wp14:editId="32CDDD4C">
+            <wp:extent cx="5400040" cy="1334135"/>
+            <wp:effectExtent l="0" t="0" r="0" b="0"/>
+            <wp:docPr id="30835052" name="Imagen 1" descr="Interfaz de usuario gráfica, Texto, Aplicación&#10;&#10;Descripción generada automáticamente"/>
+            <wp:cNvGraphicFramePr>
+              <a:graphicFrameLocks xmlns:a="http://schemas.openxmlformats.org/drawingml/2006/main" noChangeAspect="1"/>
+            </wp:cNvGraphicFramePr>
+            <a:graphic xmlns:a="http://schemas.openxmlformats.org/drawingml/2006/main">
+              <a:graphicData uri="http://schemas.openxmlformats.org/drawingml/2006/picture">
+                <pic:pic xmlns:pic="http://schemas.openxmlformats.org/drawingml/2006/picture">
+                  <pic:nvPicPr>
+                    <pic:cNvPr id="30835052" name="Imagen 1" descr="Interfaz de usuario gráfica, Texto, Aplicación&#10;&#10;Descripción generada automáticamente"/>
+                    <pic:cNvPicPr/>
+                  </pic:nvPicPr>
+                  <pic:blipFill>
+                    <a:blip r:embed="rId17"/>
+                    <a:stretch>
+                      <a:fillRect/>
+                    </a:stretch>
+                  </pic:blipFill>
+                  <pic:spPr>
+                    <a:xfrm>
+                      <a:off x="0" y="0"/>
+                      <a:ext cx="5400040" cy="1334135"/>
+                    </a:xfrm>
+                    <a:prstGeom prst="rect">
+                      <a:avLst/>
+                    </a:prstGeom>
+                  </pic:spPr>
+                </pic:pic>
+              </a:graphicData>
+            </a:graphic>
+          </wp:inline>
+        </w:drawing>
+      </w:r>
+    </w:p>
+    <w:p>
+      <w:pPr>
+        <w:pStyle w:val="Descripcin"/>
+        <w:jc w:val="center"/>
+      </w:pPr>
+      <w:r>
+        <w:t xml:space="preserve">Figura </w:t>
+      </w:r>
+      <w:fldSimple w:instr=" SEQ Figura \* ARABIC ">
+        <w:r>
+          <w:rPr>
+            <w:noProof/>
+          </w:rPr>
+          <w:t>11</w:t>
+        </w:r>
+      </w:fldSimple>
+      <w:r>
+        <w:t xml:space="preserve"> Resultado del </w:t>
+      </w:r>
+      <w:proofErr w:type="spellStart"/>
+      <w:r>
+        <w:t>G</w:t>
+      </w:r>
+      <w:r>
+        <w:t>roup</w:t>
+      </w:r>
+      <w:proofErr w:type="spellEnd"/>
+      <w:r>
+        <w:t xml:space="preserve"> </w:t>
+      </w:r>
+      <w:proofErr w:type="spellStart"/>
+      <w:r>
+        <w:t>B</w:t>
+      </w:r>
+      <w:r>
+        <w:t>y</w:t>
+      </w:r>
+      <w:proofErr w:type="spellEnd"/>
+      <w:r>
+        <w:t>.</w:t>
+      </w:r>
+    </w:p>
+    <w:p>
+      <w:pPr>
+        <w:rPr>
+          <w:rFonts w:asciiTheme="majorHAnsi" w:eastAsiaTheme="majorEastAsia" w:hAnsiTheme="majorHAnsi" w:cstheme="majorBidi"/>
+          <w:i/>
+          <w:sz w:val="28"/>
+          <w:szCs w:val="40"/>
+        </w:rPr>
+      </w:pPr>
+      <w:r>
+        <w:br w:type="page"/>
       </w:r>
     </w:p>
     <w:p>
@@ -506,21 +3214,1263 @@
         </w:rPr>
       </w:pPr>
       <w:r>
+        <w:lastRenderedPageBreak/>
+        <w:t> </w:t>
+      </w:r>
+      <w:r>
         <w:rPr>
           <w:lang w:val="en-US"/>
         </w:rPr>
-        <w:t> Find the 10 cheaper owners by the average price of their aparments</w:t>
-      </w:r>
-    </w:p>
-    <w:p>
-      <w:pPr>
+        <w:t xml:space="preserve">Find the 10 cheaper owners by the average price of their </w:t>
+      </w:r>
+      <w:proofErr w:type="spellStart"/>
+      <w:r>
         <w:rPr>
           <w:lang w:val="en-US"/>
         </w:rPr>
-      </w:pPr>
+        <w:t>aparments</w:t>
+      </w:r>
+      <w:proofErr w:type="spellEnd"/>
+    </w:p>
+    <w:tbl>
+      <w:tblPr>
+        <w:tblStyle w:val="Tablaconcuadrcula"/>
+        <w:tblW w:w="0" w:type="auto"/>
+        <w:tblLook w:val="04A0" w:firstRow="1" w:lastRow="0" w:firstColumn="1" w:lastColumn="0" w:noHBand="0" w:noVBand="1"/>
+      </w:tblPr>
+      <w:tblGrid>
+        <w:gridCol w:w="8494"/>
+      </w:tblGrid>
+      <w:tr>
+        <w:tc>
+          <w:tcPr>
+            <w:tcW w:w="8494" w:type="dxa"/>
+          </w:tcPr>
+          <w:p>
+            <w:pPr>
+              <w:rPr>
+                <w:lang w:val="en-US"/>
+              </w:rPr>
+            </w:pPr>
+            <w:r>
+              <w:rPr>
+                <w:lang w:val="en-US"/>
+              </w:rPr>
+              <w:t>[</w:t>
+            </w:r>
+          </w:p>
+          <w:p>
+            <w:pPr>
+              <w:rPr>
+                <w:lang w:val="en-US"/>
+              </w:rPr>
+            </w:pPr>
+            <w:r>
+              <w:rPr>
+                <w:lang w:val="en-US"/>
+              </w:rPr>
+              <w:t xml:space="preserve">  {</w:t>
+            </w:r>
+          </w:p>
+          <w:p>
+            <w:pPr>
+              <w:rPr>
+                <w:lang w:val="en-US"/>
+              </w:rPr>
+            </w:pPr>
+            <w:r>
+              <w:rPr>
+                <w:lang w:val="en-US"/>
+              </w:rPr>
+              <w:t xml:space="preserve">    $match: {</w:t>
+            </w:r>
+          </w:p>
+          <w:p>
+            <w:pPr>
+              <w:rPr>
+                <w:lang w:val="en-US"/>
+              </w:rPr>
+            </w:pPr>
+            <w:r>
+              <w:rPr>
+                <w:lang w:val="en-US"/>
+              </w:rPr>
+              <w:t xml:space="preserve">      price: </w:t>
+            </w:r>
+            <w:proofErr w:type="gramStart"/>
+            <w:r>
+              <w:rPr>
+                <w:lang w:val="en-US"/>
+              </w:rPr>
+              <w:t>{ $</w:t>
+            </w:r>
+            <w:proofErr w:type="gramEnd"/>
+            <w:r>
+              <w:rPr>
+                <w:lang w:val="en-US"/>
+              </w:rPr>
+              <w:t>ne: null</w:t>
+            </w:r>
+            <w:r>
+              <w:rPr>
+                <w:lang w:val="en-US"/>
+              </w:rPr>
+              <w:t xml:space="preserve"> </w:t>
+            </w:r>
+            <w:r>
+              <w:rPr>
+                <w:lang w:val="en-US"/>
+              </w:rPr>
+              <w:t xml:space="preserve"> }</w:t>
+            </w:r>
+          </w:p>
+          <w:p>
+            <w:pPr>
+              <w:rPr>
+                <w:lang w:val="en-US"/>
+              </w:rPr>
+            </w:pPr>
+            <w:r>
+              <w:rPr>
+                <w:lang w:val="en-US"/>
+              </w:rPr>
+              <w:t xml:space="preserve">    }</w:t>
+            </w:r>
+          </w:p>
+          <w:p>
+            <w:pPr>
+              <w:rPr>
+                <w:lang w:val="en-US"/>
+              </w:rPr>
+            </w:pPr>
+            <w:r>
+              <w:rPr>
+                <w:lang w:val="en-US"/>
+              </w:rPr>
+              <w:t xml:space="preserve">  },</w:t>
+            </w:r>
+          </w:p>
+          <w:p>
+            <w:pPr>
+              <w:rPr>
+                <w:lang w:val="en-US"/>
+              </w:rPr>
+            </w:pPr>
+            <w:r>
+              <w:rPr>
+                <w:lang w:val="en-US"/>
+              </w:rPr>
+              <w:t xml:space="preserve">  {</w:t>
+            </w:r>
+          </w:p>
+          <w:p>
+            <w:pPr>
+              <w:rPr>
+                <w:lang w:val="en-US"/>
+              </w:rPr>
+            </w:pPr>
+            <w:r>
+              <w:rPr>
+                <w:lang w:val="en-US"/>
+              </w:rPr>
+              <w:t xml:space="preserve">    $group: {</w:t>
+            </w:r>
+          </w:p>
+          <w:p>
+            <w:pPr>
+              <w:rPr>
+                <w:lang w:val="en-US"/>
+              </w:rPr>
+            </w:pPr>
+            <w:r>
+              <w:rPr>
+                <w:lang w:val="en-US"/>
+              </w:rPr>
+              <w:t xml:space="preserve">      _id: {</w:t>
+            </w:r>
+          </w:p>
+          <w:p>
+            <w:pPr>
+              <w:rPr>
+                <w:lang w:val="en-US"/>
+              </w:rPr>
+            </w:pPr>
+            <w:r>
+              <w:rPr>
+                <w:lang w:val="en-US"/>
+              </w:rPr>
+              <w:t xml:space="preserve">        </w:t>
+            </w:r>
+            <w:proofErr w:type="spellStart"/>
+            <w:r>
+              <w:rPr>
+                <w:lang w:val="en-US"/>
+              </w:rPr>
+              <w:t>neighbourhood</w:t>
+            </w:r>
+            <w:proofErr w:type="spellEnd"/>
+            <w:r>
+              <w:rPr>
+                <w:lang w:val="en-US"/>
+              </w:rPr>
+              <w:t>: "$</w:t>
+            </w:r>
+            <w:proofErr w:type="spellStart"/>
+            <w:r>
+              <w:rPr>
+                <w:lang w:val="en-US"/>
+              </w:rPr>
+              <w:t>neighbourhood</w:t>
+            </w:r>
+            <w:proofErr w:type="spellEnd"/>
+            <w:r>
+              <w:rPr>
+                <w:lang w:val="en-US"/>
+              </w:rPr>
+              <w:t>",</w:t>
+            </w:r>
+          </w:p>
+          <w:p>
+            <w:pPr>
+              <w:rPr>
+                <w:lang w:val="en-US"/>
+              </w:rPr>
+            </w:pPr>
+            <w:r>
+              <w:rPr>
+                <w:lang w:val="en-US"/>
+              </w:rPr>
+              <w:t xml:space="preserve">        host: "$</w:t>
+            </w:r>
+            <w:proofErr w:type="spellStart"/>
+            <w:r>
+              <w:rPr>
+                <w:lang w:val="en-US"/>
+              </w:rPr>
+              <w:t>host_id</w:t>
+            </w:r>
+            <w:proofErr w:type="spellEnd"/>
+            <w:r>
+              <w:rPr>
+                <w:lang w:val="en-US"/>
+              </w:rPr>
+              <w:t>"</w:t>
+            </w:r>
+          </w:p>
+          <w:p>
+            <w:pPr>
+              <w:rPr>
+                <w:lang w:val="en-US"/>
+              </w:rPr>
+            </w:pPr>
+            <w:r>
+              <w:rPr>
+                <w:lang w:val="en-US"/>
+              </w:rPr>
+              <w:t xml:space="preserve">      },</w:t>
+            </w:r>
+          </w:p>
+          <w:p>
+            <w:pPr>
+              <w:rPr>
+                <w:lang w:val="en-US"/>
+              </w:rPr>
+            </w:pPr>
+            <w:r>
+              <w:rPr>
+                <w:lang w:val="en-US"/>
+              </w:rPr>
+              <w:t xml:space="preserve">      hosts: {</w:t>
+            </w:r>
+          </w:p>
+          <w:p>
+            <w:pPr>
+              <w:rPr>
+                <w:lang w:val="en-US"/>
+              </w:rPr>
+            </w:pPr>
+            <w:r>
+              <w:rPr>
+                <w:lang w:val="en-US"/>
+              </w:rPr>
+              <w:t xml:space="preserve">        $</w:t>
+            </w:r>
+            <w:proofErr w:type="spellStart"/>
+            <w:r>
+              <w:rPr>
+                <w:lang w:val="en-US"/>
+              </w:rPr>
+              <w:t>addToSet</w:t>
+            </w:r>
+            <w:proofErr w:type="spellEnd"/>
+            <w:r>
+              <w:rPr>
+                <w:lang w:val="en-US"/>
+              </w:rPr>
+              <w:t>: {</w:t>
+            </w:r>
+          </w:p>
+          <w:p>
+            <w:pPr>
+              <w:rPr>
+                <w:lang w:val="en-US"/>
+              </w:rPr>
+            </w:pPr>
+            <w:r>
+              <w:rPr>
+                <w:lang w:val="en-US"/>
+              </w:rPr>
+              <w:t xml:space="preserve">          name: "$</w:t>
+            </w:r>
+            <w:proofErr w:type="spellStart"/>
+            <w:r>
+              <w:rPr>
+                <w:lang w:val="en-US"/>
+              </w:rPr>
+              <w:t>host_name</w:t>
+            </w:r>
+            <w:proofErr w:type="spellEnd"/>
+            <w:r>
+              <w:rPr>
+                <w:lang w:val="en-US"/>
+              </w:rPr>
+              <w:t>",</w:t>
+            </w:r>
+          </w:p>
+          <w:p>
+            <w:pPr>
+              <w:rPr>
+                <w:lang w:val="en-US"/>
+              </w:rPr>
+            </w:pPr>
+            <w:r>
+              <w:rPr>
+                <w:lang w:val="en-US"/>
+              </w:rPr>
+              <w:t xml:space="preserve">          id: "$</w:t>
+            </w:r>
+            <w:proofErr w:type="spellStart"/>
+            <w:r>
+              <w:rPr>
+                <w:lang w:val="en-US"/>
+              </w:rPr>
+              <w:t>host_id</w:t>
+            </w:r>
+            <w:proofErr w:type="spellEnd"/>
+            <w:r>
+              <w:rPr>
+                <w:lang w:val="en-US"/>
+              </w:rPr>
+              <w:t>"</w:t>
+            </w:r>
+          </w:p>
+          <w:p>
+            <w:pPr>
+              <w:rPr>
+                <w:lang w:val="en-US"/>
+              </w:rPr>
+            </w:pPr>
+            <w:r>
+              <w:rPr>
+                <w:lang w:val="en-US"/>
+              </w:rPr>
+              <w:t xml:space="preserve">        }</w:t>
+            </w:r>
+          </w:p>
+          <w:p>
+            <w:pPr>
+              <w:rPr>
+                <w:lang w:val="en-US"/>
+              </w:rPr>
+            </w:pPr>
+            <w:r>
+              <w:rPr>
+                <w:lang w:val="en-US"/>
+              </w:rPr>
+              <w:t xml:space="preserve">      },</w:t>
+            </w:r>
+          </w:p>
+          <w:p>
+            <w:pPr>
+              <w:rPr>
+                <w:lang w:val="en-US"/>
+              </w:rPr>
+            </w:pPr>
+            <w:r>
+              <w:rPr>
+                <w:lang w:val="en-US"/>
+              </w:rPr>
+              <w:t xml:space="preserve">      </w:t>
+            </w:r>
+            <w:proofErr w:type="spellStart"/>
+            <w:r>
+              <w:rPr>
+                <w:lang w:val="en-US"/>
+              </w:rPr>
+              <w:t>averagePrice</w:t>
+            </w:r>
+            <w:proofErr w:type="spellEnd"/>
+            <w:r>
+              <w:rPr>
+                <w:lang w:val="en-US"/>
+              </w:rPr>
+              <w:t>: {</w:t>
+            </w:r>
+          </w:p>
+          <w:p>
+            <w:pPr>
+              <w:rPr>
+                <w:lang w:val="en-US"/>
+              </w:rPr>
+            </w:pPr>
+            <w:r>
+              <w:rPr>
+                <w:lang w:val="en-US"/>
+              </w:rPr>
+              <w:t xml:space="preserve">        $avg: "$price"</w:t>
+            </w:r>
+          </w:p>
+          <w:p>
+            <w:pPr>
+              <w:rPr>
+                <w:lang w:val="en-US"/>
+              </w:rPr>
+            </w:pPr>
+            <w:r>
+              <w:rPr>
+                <w:lang w:val="en-US"/>
+              </w:rPr>
+              <w:t xml:space="preserve">      }</w:t>
+            </w:r>
+          </w:p>
+          <w:p>
+            <w:pPr>
+              <w:rPr>
+                <w:lang w:val="en-US"/>
+              </w:rPr>
+            </w:pPr>
+            <w:r>
+              <w:rPr>
+                <w:lang w:val="en-US"/>
+              </w:rPr>
+              <w:t xml:space="preserve">    }</w:t>
+            </w:r>
+          </w:p>
+          <w:p>
+            <w:pPr>
+              <w:rPr>
+                <w:lang w:val="en-US"/>
+              </w:rPr>
+            </w:pPr>
+            <w:r>
+              <w:rPr>
+                <w:lang w:val="en-US"/>
+              </w:rPr>
+              <w:t xml:space="preserve">  },</w:t>
+            </w:r>
+          </w:p>
+          <w:p>
+            <w:pPr>
+              <w:rPr>
+                <w:lang w:val="en-US"/>
+              </w:rPr>
+            </w:pPr>
+            <w:r>
+              <w:rPr>
+                <w:lang w:val="en-US"/>
+              </w:rPr>
+              <w:t xml:space="preserve">  {</w:t>
+            </w:r>
+          </w:p>
+          <w:p>
+            <w:pPr>
+              <w:rPr>
+                <w:lang w:val="en-US"/>
+              </w:rPr>
+            </w:pPr>
+            <w:r>
+              <w:rPr>
+                <w:lang w:val="en-US"/>
+              </w:rPr>
+              <w:t xml:space="preserve">    $sort: {</w:t>
+            </w:r>
+          </w:p>
+          <w:p>
+            <w:pPr>
+              <w:rPr>
+                <w:lang w:val="en-US"/>
+              </w:rPr>
+            </w:pPr>
+            <w:r>
+              <w:rPr>
+                <w:lang w:val="en-US"/>
+              </w:rPr>
+              <w:t xml:space="preserve">      </w:t>
+            </w:r>
+            <w:proofErr w:type="spellStart"/>
+            <w:r>
+              <w:rPr>
+                <w:lang w:val="en-US"/>
+              </w:rPr>
+              <w:t>averagePrice</w:t>
+            </w:r>
+            <w:proofErr w:type="spellEnd"/>
+            <w:r>
+              <w:rPr>
+                <w:lang w:val="en-US"/>
+              </w:rPr>
+              <w:t>: 1</w:t>
+            </w:r>
+          </w:p>
+          <w:p>
+            <w:pPr>
+              <w:rPr>
+                <w:lang w:val="en-US"/>
+              </w:rPr>
+            </w:pPr>
+            <w:r>
+              <w:rPr>
+                <w:lang w:val="en-US"/>
+              </w:rPr>
+              <w:t xml:space="preserve">    }</w:t>
+            </w:r>
+          </w:p>
+          <w:p>
+            <w:pPr>
+              <w:rPr>
+                <w:lang w:val="en-US"/>
+              </w:rPr>
+            </w:pPr>
+            <w:r>
+              <w:rPr>
+                <w:lang w:val="en-US"/>
+              </w:rPr>
+              <w:t xml:space="preserve">  },</w:t>
+            </w:r>
+          </w:p>
+          <w:p>
+            <w:pPr>
+              <w:rPr>
+                <w:lang w:val="en-US"/>
+              </w:rPr>
+            </w:pPr>
+            <w:r>
+              <w:rPr>
+                <w:lang w:val="en-US"/>
+              </w:rPr>
+              <w:t xml:space="preserve">  {</w:t>
+            </w:r>
+          </w:p>
+          <w:p>
+            <w:pPr>
+              <w:rPr>
+                <w:lang w:val="en-US"/>
+              </w:rPr>
+            </w:pPr>
+            <w:r>
+              <w:rPr>
+                <w:lang w:val="en-US"/>
+              </w:rPr>
+              <w:t xml:space="preserve">    $project: {</w:t>
+            </w:r>
+          </w:p>
+          <w:p>
+            <w:pPr>
+              <w:rPr>
+                <w:lang w:val="en-US"/>
+              </w:rPr>
+            </w:pPr>
+            <w:r>
+              <w:rPr>
+                <w:lang w:val="en-US"/>
+              </w:rPr>
+              <w:t xml:space="preserve">      _id: 0,</w:t>
+            </w:r>
+          </w:p>
+          <w:p>
+            <w:pPr>
+              <w:rPr>
+                <w:lang w:val="en-US"/>
+              </w:rPr>
+            </w:pPr>
+            <w:r>
+              <w:rPr>
+                <w:lang w:val="en-US"/>
+              </w:rPr>
+              <w:t xml:space="preserve">      </w:t>
+            </w:r>
+            <w:proofErr w:type="spellStart"/>
+            <w:r>
+              <w:rPr>
+                <w:lang w:val="en-US"/>
+              </w:rPr>
+              <w:t>host_id</w:t>
+            </w:r>
+            <w:proofErr w:type="spellEnd"/>
+            <w:r>
+              <w:rPr>
+                <w:lang w:val="en-US"/>
+              </w:rPr>
+              <w:t>: {</w:t>
+            </w:r>
+          </w:p>
+          <w:p>
+            <w:pPr>
+              <w:rPr>
+                <w:lang w:val="en-US"/>
+              </w:rPr>
+            </w:pPr>
+            <w:r>
+              <w:rPr>
+                <w:lang w:val="en-US"/>
+              </w:rPr>
+              <w:t xml:space="preserve">        $first: "$hosts.id"</w:t>
+            </w:r>
+          </w:p>
+          <w:p>
+            <w:pPr>
+              <w:rPr>
+                <w:lang w:val="en-US"/>
+              </w:rPr>
+            </w:pPr>
+            <w:r>
+              <w:rPr>
+                <w:lang w:val="en-US"/>
+              </w:rPr>
+              <w:t xml:space="preserve">      },</w:t>
+            </w:r>
+          </w:p>
+          <w:p>
+            <w:pPr>
+              <w:rPr>
+                <w:lang w:val="en-US"/>
+              </w:rPr>
+            </w:pPr>
+            <w:r>
+              <w:rPr>
+                <w:lang w:val="en-US"/>
+              </w:rPr>
+              <w:t xml:space="preserve">      </w:t>
+            </w:r>
+            <w:proofErr w:type="spellStart"/>
+            <w:r>
+              <w:rPr>
+                <w:lang w:val="en-US"/>
+              </w:rPr>
+              <w:t>host_name</w:t>
+            </w:r>
+            <w:proofErr w:type="spellEnd"/>
+            <w:r>
+              <w:rPr>
+                <w:lang w:val="en-US"/>
+              </w:rPr>
+              <w:t>: {</w:t>
+            </w:r>
+          </w:p>
+          <w:p>
+            <w:pPr>
+              <w:rPr>
+                <w:lang w:val="en-US"/>
+              </w:rPr>
+            </w:pPr>
+            <w:r>
+              <w:rPr>
+                <w:lang w:val="en-US"/>
+              </w:rPr>
+              <w:t xml:space="preserve">        $first: "$hosts.name"</w:t>
+            </w:r>
+          </w:p>
+          <w:p>
+            <w:pPr>
+              <w:rPr>
+                <w:lang w:val="en-US"/>
+              </w:rPr>
+            </w:pPr>
+            <w:r>
+              <w:rPr>
+                <w:lang w:val="en-US"/>
+              </w:rPr>
+              <w:t xml:space="preserve">      },</w:t>
+            </w:r>
+          </w:p>
+          <w:p>
+            <w:pPr>
+              <w:rPr>
+                <w:lang w:val="en-US"/>
+              </w:rPr>
+            </w:pPr>
+            <w:r>
+              <w:rPr>
+                <w:lang w:val="en-US"/>
+              </w:rPr>
+              <w:t xml:space="preserve">      </w:t>
+            </w:r>
+            <w:proofErr w:type="spellStart"/>
+            <w:r>
+              <w:rPr>
+                <w:lang w:val="en-US"/>
+              </w:rPr>
+              <w:t>averagePrice</w:t>
+            </w:r>
+            <w:proofErr w:type="spellEnd"/>
+            <w:r>
+              <w:rPr>
+                <w:lang w:val="en-US"/>
+              </w:rPr>
+              <w:t>: 1</w:t>
+            </w:r>
+          </w:p>
+          <w:p>
+            <w:pPr>
+              <w:rPr>
+                <w:lang w:val="en-US"/>
+              </w:rPr>
+            </w:pPr>
+            <w:r>
+              <w:rPr>
+                <w:lang w:val="en-US"/>
+              </w:rPr>
+              <w:t xml:space="preserve">    }</w:t>
+            </w:r>
+          </w:p>
+          <w:p>
+            <w:pPr>
+              <w:rPr>
+                <w:lang w:val="en-US"/>
+              </w:rPr>
+            </w:pPr>
+            <w:r>
+              <w:rPr>
+                <w:lang w:val="en-US"/>
+              </w:rPr>
+              <w:t xml:space="preserve">  },</w:t>
+            </w:r>
+          </w:p>
+          <w:p>
+            <w:pPr>
+              <w:rPr>
+                <w:lang w:val="en-US"/>
+              </w:rPr>
+            </w:pPr>
+            <w:r>
+              <w:rPr>
+                <w:lang w:val="en-US"/>
+              </w:rPr>
+              <w:t xml:space="preserve">  {</w:t>
+            </w:r>
+          </w:p>
+          <w:p>
+            <w:pPr>
+              <w:rPr>
+                <w:lang w:val="en-US"/>
+              </w:rPr>
+            </w:pPr>
+            <w:r>
+              <w:rPr>
+                <w:lang w:val="en-US"/>
+              </w:rPr>
+              <w:t xml:space="preserve">    $limit: 10</w:t>
+            </w:r>
+          </w:p>
+          <w:p>
+            <w:pPr>
+              <w:rPr>
+                <w:lang w:val="en-US"/>
+              </w:rPr>
+            </w:pPr>
+            <w:r>
+              <w:rPr>
+                <w:lang w:val="en-US"/>
+              </w:rPr>
+              <w:t xml:space="preserve">  }</w:t>
+            </w:r>
+          </w:p>
+          <w:p>
+            <w:pPr>
+              <w:rPr>
+                <w:lang w:val="en-US"/>
+              </w:rPr>
+            </w:pPr>
+            <w:r>
+              <w:rPr>
+                <w:lang w:val="en-US"/>
+              </w:rPr>
+              <w:t xml:space="preserve">  </w:t>
+            </w:r>
+          </w:p>
+          <w:p>
+            <w:pPr>
+              <w:rPr>
+                <w:lang w:val="en-US"/>
+              </w:rPr>
+            </w:pPr>
+            <w:r>
+              <w:rPr>
+                <w:lang w:val="en-US"/>
+              </w:rPr>
+              <w:t>]</w:t>
+            </w:r>
+          </w:p>
+        </w:tc>
+      </w:tr>
+      <w:tr>
+        <w:tc>
+          <w:tcPr>
+            <w:tcW w:w="8494" w:type="dxa"/>
+          </w:tcPr>
+          <w:p>
+            <w:pPr>
+              <w:rPr>
+                <w:lang w:val="en-US"/>
+              </w:rPr>
+            </w:pPr>
+          </w:p>
+        </w:tc>
+      </w:tr>
+    </w:tbl>
+    <w:p>
+      <w:pPr>
+        <w:rPr>
+          <w:lang w:val="en-US"/>
+        </w:rPr>
+      </w:pPr>
+    </w:p>
+    <w:p>
+      <w:r>
+        <w:t>Partiendo de la base d</w:t>
+      </w:r>
+      <w:r>
+        <w:t xml:space="preserve">e los anteriores ejercicios tengo un campo llamado “Price” con un </w:t>
+      </w:r>
+      <w:proofErr w:type="spellStart"/>
+      <w:r>
+        <w:t>double</w:t>
+      </w:r>
+      <w:proofErr w:type="spellEnd"/>
+      <w:r>
+        <w:t xml:space="preserve">. </w:t>
+      </w:r>
+    </w:p>
+    <w:p>
+      <w:pPr>
+        <w:pStyle w:val="Prrafodelista"/>
+        <w:numPr>
+          <w:ilvl w:val="0"/>
+          <w:numId w:val="3"/>
+        </w:numPr>
+      </w:pPr>
+      <w:r>
+        <w:t>En primer lugar, filtro p</w:t>
+      </w:r>
+      <w:r>
+        <w:t>or todos los precios que no sean nulos.</w:t>
+      </w:r>
+    </w:p>
+    <w:p>
+      <w:pPr>
+        <w:keepNext/>
+      </w:pPr>
+      <w:r>
+        <w:rPr>
+          <w:noProof/>
+          <w:lang w:val="en-US"/>
+        </w:rPr>
+        <w:drawing>
+          <wp:inline distT="0" distB="0" distL="0" distR="0" wp14:anchorId="24316E5C" wp14:editId="177678AE">
+            <wp:extent cx="5400040" cy="1416685"/>
+            <wp:effectExtent l="0" t="0" r="0" b="0"/>
+            <wp:docPr id="690340364" name="Imagen 1" descr="Interfaz de usuario gráfica, Texto&#10;&#10;Descripción generada automáticamente"/>
+            <wp:cNvGraphicFramePr>
+              <a:graphicFrameLocks xmlns:a="http://schemas.openxmlformats.org/drawingml/2006/main" noChangeAspect="1"/>
+            </wp:cNvGraphicFramePr>
+            <a:graphic xmlns:a="http://schemas.openxmlformats.org/drawingml/2006/main">
+              <a:graphicData uri="http://schemas.openxmlformats.org/drawingml/2006/picture">
+                <pic:pic xmlns:pic="http://schemas.openxmlformats.org/drawingml/2006/picture">
+                  <pic:nvPicPr>
+                    <pic:cNvPr id="690340364" name="Imagen 1" descr="Interfaz de usuario gráfica, Texto&#10;&#10;Descripción generada automáticamente"/>
+                    <pic:cNvPicPr/>
+                  </pic:nvPicPr>
+                  <pic:blipFill>
+                    <a:blip r:embed="rId18"/>
+                    <a:stretch>
+                      <a:fillRect/>
+                    </a:stretch>
+                  </pic:blipFill>
+                  <pic:spPr>
+                    <a:xfrm>
+                      <a:off x="0" y="0"/>
+                      <a:ext cx="5400040" cy="1416685"/>
+                    </a:xfrm>
+                    <a:prstGeom prst="rect">
+                      <a:avLst/>
+                    </a:prstGeom>
+                  </pic:spPr>
+                </pic:pic>
+              </a:graphicData>
+            </a:graphic>
+          </wp:inline>
+        </w:drawing>
+      </w:r>
+    </w:p>
+    <w:p>
+      <w:pPr>
+        <w:pStyle w:val="Descripcin"/>
+        <w:jc w:val="center"/>
+      </w:pPr>
+      <w:r>
+        <w:t xml:space="preserve">Figura </w:t>
+      </w:r>
+      <w:fldSimple w:instr=" SEQ Figura \* ARABIC ">
+        <w:r>
+          <w:rPr>
+            <w:noProof/>
+          </w:rPr>
+          <w:t>12</w:t>
+        </w:r>
+      </w:fldSimple>
+      <w:r>
+        <w:t xml:space="preserve"> Obtengo todos los precios distintos de nulo.</w:t>
+      </w:r>
+    </w:p>
+    <w:p>
+      <w:pPr>
+        <w:pStyle w:val="Prrafodelista"/>
+        <w:numPr>
+          <w:ilvl w:val="0"/>
+          <w:numId w:val="3"/>
+        </w:numPr>
+      </w:pPr>
+      <w:r>
+        <w:t xml:space="preserve">Agrupo por </w:t>
+      </w:r>
+      <w:r>
+        <w:t>vecindario y el ide de host. Utilizo el operador “$</w:t>
+      </w:r>
+      <w:proofErr w:type="spellStart"/>
+      <w:r>
+        <w:t>addToSet</w:t>
+      </w:r>
+      <w:proofErr w:type="spellEnd"/>
+      <w:r>
+        <w:t>” para añadir los hosts. Calculo el promedio con el operador “$</w:t>
+      </w:r>
+      <w:proofErr w:type="spellStart"/>
+      <w:r>
+        <w:t>avg</w:t>
+      </w:r>
+      <w:proofErr w:type="spellEnd"/>
+      <w:r>
+        <w:t>”</w:t>
+      </w:r>
+    </w:p>
+    <w:p>
+      <w:pPr>
+        <w:keepNext/>
+      </w:pPr>
+      <w:r>
+        <w:rPr>
+          <w:noProof/>
+        </w:rPr>
+        <w:drawing>
+          <wp:inline distT="0" distB="0" distL="0" distR="0" wp14:anchorId="3871AD70" wp14:editId="5C001534">
+            <wp:extent cx="5400040" cy="1433830"/>
+            <wp:effectExtent l="0" t="0" r="0" b="0"/>
+            <wp:docPr id="651151926" name="Imagen 1" descr="Interfaz de usuario gráfica, Texto, Aplicación&#10;&#10;Descripción generada automáticamente"/>
+            <wp:cNvGraphicFramePr>
+              <a:graphicFrameLocks xmlns:a="http://schemas.openxmlformats.org/drawingml/2006/main" noChangeAspect="1"/>
+            </wp:cNvGraphicFramePr>
+            <a:graphic xmlns:a="http://schemas.openxmlformats.org/drawingml/2006/main">
+              <a:graphicData uri="http://schemas.openxmlformats.org/drawingml/2006/picture">
+                <pic:pic xmlns:pic="http://schemas.openxmlformats.org/drawingml/2006/picture">
+                  <pic:nvPicPr>
+                    <pic:cNvPr id="651151926" name="Imagen 1" descr="Interfaz de usuario gráfica, Texto, Aplicación&#10;&#10;Descripción generada automáticamente"/>
+                    <pic:cNvPicPr/>
+                  </pic:nvPicPr>
+                  <pic:blipFill>
+                    <a:blip r:embed="rId19"/>
+                    <a:stretch>
+                      <a:fillRect/>
+                    </a:stretch>
+                  </pic:blipFill>
+                  <pic:spPr>
+                    <a:xfrm>
+                      <a:off x="0" y="0"/>
+                      <a:ext cx="5400040" cy="1433830"/>
+                    </a:xfrm>
+                    <a:prstGeom prst="rect">
+                      <a:avLst/>
+                    </a:prstGeom>
+                  </pic:spPr>
+                </pic:pic>
+              </a:graphicData>
+            </a:graphic>
+          </wp:inline>
+        </w:drawing>
+      </w:r>
+    </w:p>
+    <w:p>
+      <w:pPr>
+        <w:pStyle w:val="Descripcin"/>
+        <w:jc w:val="center"/>
+      </w:pPr>
+      <w:r>
+        <w:t xml:space="preserve">Figura </w:t>
+      </w:r>
+      <w:fldSimple w:instr=" SEQ Figura \* ARABIC ">
+        <w:r>
+          <w:rPr>
+            <w:noProof/>
+          </w:rPr>
+          <w:t>13</w:t>
+        </w:r>
+      </w:fldSimple>
+      <w:r>
+        <w:t xml:space="preserve"> Agrupación</w:t>
+      </w:r>
+    </w:p>
+    <w:p>
+      <w:pPr>
+        <w:pStyle w:val="Prrafodelista"/>
+        <w:numPr>
+          <w:ilvl w:val="0"/>
+          <w:numId w:val="3"/>
+        </w:numPr>
+      </w:pPr>
+      <w:r>
+        <w:t>Se ordena el promedio de forma ascendente.</w:t>
+      </w:r>
+    </w:p>
+    <w:p>
+      <w:pPr>
+        <w:keepNext/>
+      </w:pPr>
+      <w:r>
+        <w:rPr>
+          <w:noProof/>
+        </w:rPr>
+        <w:drawing>
+          <wp:inline distT="0" distB="0" distL="0" distR="0" wp14:anchorId="60BC366C" wp14:editId="7A2F676A">
+            <wp:extent cx="5400040" cy="1259840"/>
+            <wp:effectExtent l="0" t="0" r="0" b="0"/>
+            <wp:docPr id="2003685842" name="Imagen 1" descr="Interfaz de usuario gráfica, Texto, Aplicación, Correo electrónico&#10;&#10;Descripción generada automáticamente"/>
+            <wp:cNvGraphicFramePr>
+              <a:graphicFrameLocks xmlns:a="http://schemas.openxmlformats.org/drawingml/2006/main" noChangeAspect="1"/>
+            </wp:cNvGraphicFramePr>
+            <a:graphic xmlns:a="http://schemas.openxmlformats.org/drawingml/2006/main">
+              <a:graphicData uri="http://schemas.openxmlformats.org/drawingml/2006/picture">
+                <pic:pic xmlns:pic="http://schemas.openxmlformats.org/drawingml/2006/picture">
+                  <pic:nvPicPr>
+                    <pic:cNvPr id="2003685842" name="Imagen 1" descr="Interfaz de usuario gráfica, Texto, Aplicación, Correo electrónico&#10;&#10;Descripción generada automáticamente"/>
+                    <pic:cNvPicPr/>
+                  </pic:nvPicPr>
+                  <pic:blipFill>
+                    <a:blip r:embed="rId20"/>
+                    <a:stretch>
+                      <a:fillRect/>
+                    </a:stretch>
+                  </pic:blipFill>
+                  <pic:spPr>
+                    <a:xfrm>
+                      <a:off x="0" y="0"/>
+                      <a:ext cx="5400040" cy="1259840"/>
+                    </a:xfrm>
+                    <a:prstGeom prst="rect">
+                      <a:avLst/>
+                    </a:prstGeom>
+                  </pic:spPr>
+                </pic:pic>
+              </a:graphicData>
+            </a:graphic>
+          </wp:inline>
+        </w:drawing>
+      </w:r>
+    </w:p>
+    <w:p>
+      <w:pPr>
+        <w:pStyle w:val="Descripcin"/>
+        <w:jc w:val="center"/>
+      </w:pPr>
+      <w:r>
+        <w:t xml:space="preserve">Figura </w:t>
+      </w:r>
+      <w:fldSimple w:instr=" SEQ Figura \* ARABIC ">
+        <w:r>
+          <w:rPr>
+            <w:noProof/>
+          </w:rPr>
+          <w:t>14</w:t>
+        </w:r>
+      </w:fldSimple>
+      <w:r>
+        <w:t xml:space="preserve"> </w:t>
+      </w:r>
+      <w:proofErr w:type="spellStart"/>
+      <w:r>
+        <w:t>Sort</w:t>
+      </w:r>
+      <w:proofErr w:type="spellEnd"/>
+      <w:r>
+        <w:t xml:space="preserve"> de forma ascendente</w:t>
+      </w:r>
+    </w:p>
+    <w:p>
+      <w:pPr>
+        <w:pStyle w:val="Prrafodelista"/>
+        <w:numPr>
+          <w:ilvl w:val="0"/>
+          <w:numId w:val="3"/>
+        </w:numPr>
+      </w:pPr>
+      <w:r>
+        <w:t>Utilizo el “$</w:t>
+      </w:r>
+      <w:proofErr w:type="spellStart"/>
+      <w:r>
+        <w:t>project</w:t>
+      </w:r>
+      <w:proofErr w:type="spellEnd"/>
+      <w:r>
+        <w:t>” para mostrar el id, nombre y precio medio de cada host.</w:t>
+      </w:r>
+    </w:p>
+    <w:p>
+      <w:pPr>
+        <w:keepNext/>
+      </w:pPr>
+      <w:r>
+        <w:rPr>
+          <w:noProof/>
+        </w:rPr>
+        <w:lastRenderedPageBreak/>
+        <w:drawing>
+          <wp:inline distT="0" distB="0" distL="0" distR="0" wp14:anchorId="7B6F4618" wp14:editId="57463300">
+            <wp:extent cx="5400040" cy="1332230"/>
+            <wp:effectExtent l="0" t="0" r="0" b="1270"/>
+            <wp:docPr id="1309192862" name="Imagen 1" descr="Interfaz de usuario gráfica, Texto, Aplicación&#10;&#10;Descripción generada automáticamente"/>
+            <wp:cNvGraphicFramePr>
+              <a:graphicFrameLocks xmlns:a="http://schemas.openxmlformats.org/drawingml/2006/main" noChangeAspect="1"/>
+            </wp:cNvGraphicFramePr>
+            <a:graphic xmlns:a="http://schemas.openxmlformats.org/drawingml/2006/main">
+              <a:graphicData uri="http://schemas.openxmlformats.org/drawingml/2006/picture">
+                <pic:pic xmlns:pic="http://schemas.openxmlformats.org/drawingml/2006/picture">
+                  <pic:nvPicPr>
+                    <pic:cNvPr id="1309192862" name="Imagen 1" descr="Interfaz de usuario gráfica, Texto, Aplicación&#10;&#10;Descripción generada automáticamente"/>
+                    <pic:cNvPicPr/>
+                  </pic:nvPicPr>
+                  <pic:blipFill>
+                    <a:blip r:embed="rId21"/>
+                    <a:stretch>
+                      <a:fillRect/>
+                    </a:stretch>
+                  </pic:blipFill>
+                  <pic:spPr>
+                    <a:xfrm>
+                      <a:off x="0" y="0"/>
+                      <a:ext cx="5400040" cy="1332230"/>
+                    </a:xfrm>
+                    <a:prstGeom prst="rect">
+                      <a:avLst/>
+                    </a:prstGeom>
+                  </pic:spPr>
+                </pic:pic>
+              </a:graphicData>
+            </a:graphic>
+          </wp:inline>
+        </w:drawing>
+      </w:r>
+    </w:p>
+    <w:p>
+      <w:pPr>
+        <w:pStyle w:val="Descripcin"/>
+        <w:jc w:val="center"/>
+      </w:pPr>
+      <w:r>
+        <w:t xml:space="preserve">Figura </w:t>
+      </w:r>
+      <w:fldSimple w:instr=" SEQ Figura \* ARABIC ">
+        <w:r>
+          <w:rPr>
+            <w:noProof/>
+          </w:rPr>
+          <w:t>15</w:t>
+        </w:r>
+      </w:fldSimple>
+      <w:r>
+        <w:t xml:space="preserve"> Proyección para mostrar el precio medio y el host.</w:t>
+      </w:r>
+    </w:p>
+    <w:p>
+      <w:pPr>
+        <w:pStyle w:val="Prrafodelista"/>
+        <w:numPr>
+          <w:ilvl w:val="0"/>
+          <w:numId w:val="3"/>
+        </w:numPr>
+      </w:pPr>
+      <w:r>
+        <w:t xml:space="preserve">Como me interesan solo los 10 </w:t>
+      </w:r>
+      <w:proofErr w:type="spellStart"/>
+      <w:r>
+        <w:t>mas</w:t>
+      </w:r>
+      <w:proofErr w:type="spellEnd"/>
+      <w:r>
+        <w:t xml:space="preserve"> baratos, utilizo el operador $</w:t>
+      </w:r>
+      <w:proofErr w:type="spellStart"/>
+      <w:r>
+        <w:t>limit</w:t>
+      </w:r>
+      <w:proofErr w:type="spellEnd"/>
+      <w:r>
+        <w:t xml:space="preserve"> y me quedo con esos hosts.</w:t>
+      </w:r>
+    </w:p>
+    <w:p>
+      <w:r>
+        <w:rPr>
+          <w:noProof/>
+        </w:rPr>
+        <w:drawing>
+          <wp:inline distT="0" distB="0" distL="0" distR="0" wp14:anchorId="66DEAD8D" wp14:editId="10B6CC8F">
+            <wp:extent cx="5400040" cy="1361440"/>
+            <wp:effectExtent l="0" t="0" r="0" b="0"/>
+            <wp:docPr id="618135763" name="Imagen 1"/>
+            <wp:cNvGraphicFramePr>
+              <a:graphicFrameLocks xmlns:a="http://schemas.openxmlformats.org/drawingml/2006/main" noChangeAspect="1"/>
+            </wp:cNvGraphicFramePr>
+            <a:graphic xmlns:a="http://schemas.openxmlformats.org/drawingml/2006/main">
+              <a:graphicData uri="http://schemas.openxmlformats.org/drawingml/2006/picture">
+                <pic:pic xmlns:pic="http://schemas.openxmlformats.org/drawingml/2006/picture">
+                  <pic:nvPicPr>
+                    <pic:cNvPr id="618135763" name=""/>
+                    <pic:cNvPicPr/>
+                  </pic:nvPicPr>
+                  <pic:blipFill>
+                    <a:blip r:embed="rId22"/>
+                    <a:stretch>
+                      <a:fillRect/>
+                    </a:stretch>
+                  </pic:blipFill>
+                  <pic:spPr>
+                    <a:xfrm>
+                      <a:off x="0" y="0"/>
+                      <a:ext cx="5400040" cy="1361440"/>
+                    </a:xfrm>
+                    <a:prstGeom prst="rect">
+                      <a:avLst/>
+                    </a:prstGeom>
+                  </pic:spPr>
+                </pic:pic>
+              </a:graphicData>
+            </a:graphic>
+          </wp:inline>
+        </w:drawing>
+      </w:r>
     </w:p>
     <w:sectPr>
-      <w:headerReference w:type="default" r:id="rId8"/>
+      <w:headerReference w:type="default" r:id="rId23"/>
       <w:pgSz w:w="11906" w:h="16838"/>
       <w:pgMar w:top="1417" w:right="1701" w:bottom="1417" w:left="1701" w:header="708" w:footer="708" w:gutter="0"/>
       <w:cols w:space="708"/>
@@ -708,8 +4658,308 @@
       </w:pPr>
     </w:lvl>
   </w:abstractNum>
+  <w:abstractNum w:abstractNumId="1" w15:restartNumberingAfterBreak="0">
+    <w:nsid w:val="1EF25C24"/>
+    <w:multiLevelType w:val="hybridMultilevel"/>
+    <w:tmpl w:val="EAE0507A"/>
+    <w:lvl w:ilvl="0" w:tplc="0C0A000F">
+      <w:start w:val="1"/>
+      <w:numFmt w:val="decimal"/>
+      <w:lvlText w:val="%1."/>
+      <w:lvlJc w:val="left"/>
+      <w:pPr>
+        <w:ind w:left="720" w:hanging="360"/>
+      </w:pPr>
+      <w:rPr>
+        <w:rFonts w:hint="default"/>
+      </w:rPr>
+    </w:lvl>
+    <w:lvl w:ilvl="1" w:tplc="0C0A0019" w:tentative="1">
+      <w:start w:val="1"/>
+      <w:numFmt w:val="lowerLetter"/>
+      <w:lvlText w:val="%2."/>
+      <w:lvlJc w:val="left"/>
+      <w:pPr>
+        <w:ind w:left="1440" w:hanging="360"/>
+      </w:pPr>
+    </w:lvl>
+    <w:lvl w:ilvl="2" w:tplc="0C0A001B" w:tentative="1">
+      <w:start w:val="1"/>
+      <w:numFmt w:val="lowerRoman"/>
+      <w:lvlText w:val="%3."/>
+      <w:lvlJc w:val="right"/>
+      <w:pPr>
+        <w:ind w:left="2160" w:hanging="180"/>
+      </w:pPr>
+    </w:lvl>
+    <w:lvl w:ilvl="3" w:tplc="0C0A000F" w:tentative="1">
+      <w:start w:val="1"/>
+      <w:numFmt w:val="decimal"/>
+      <w:lvlText w:val="%4."/>
+      <w:lvlJc w:val="left"/>
+      <w:pPr>
+        <w:ind w:left="2880" w:hanging="360"/>
+      </w:pPr>
+    </w:lvl>
+    <w:lvl w:ilvl="4" w:tplc="0C0A0019" w:tentative="1">
+      <w:start w:val="1"/>
+      <w:numFmt w:val="lowerLetter"/>
+      <w:lvlText w:val="%5."/>
+      <w:lvlJc w:val="left"/>
+      <w:pPr>
+        <w:ind w:left="3600" w:hanging="360"/>
+      </w:pPr>
+    </w:lvl>
+    <w:lvl w:ilvl="5" w:tplc="0C0A001B" w:tentative="1">
+      <w:start w:val="1"/>
+      <w:numFmt w:val="lowerRoman"/>
+      <w:lvlText w:val="%6."/>
+      <w:lvlJc w:val="right"/>
+      <w:pPr>
+        <w:ind w:left="4320" w:hanging="180"/>
+      </w:pPr>
+    </w:lvl>
+    <w:lvl w:ilvl="6" w:tplc="0C0A000F" w:tentative="1">
+      <w:start w:val="1"/>
+      <w:numFmt w:val="decimal"/>
+      <w:lvlText w:val="%7."/>
+      <w:lvlJc w:val="left"/>
+      <w:pPr>
+        <w:ind w:left="5040" w:hanging="360"/>
+      </w:pPr>
+    </w:lvl>
+    <w:lvl w:ilvl="7" w:tplc="0C0A0019" w:tentative="1">
+      <w:start w:val="1"/>
+      <w:numFmt w:val="lowerLetter"/>
+      <w:lvlText w:val="%8."/>
+      <w:lvlJc w:val="left"/>
+      <w:pPr>
+        <w:ind w:left="5760" w:hanging="360"/>
+      </w:pPr>
+    </w:lvl>
+    <w:lvl w:ilvl="8" w:tplc="0C0A001B" w:tentative="1">
+      <w:start w:val="1"/>
+      <w:numFmt w:val="lowerRoman"/>
+      <w:lvlText w:val="%9."/>
+      <w:lvlJc w:val="right"/>
+      <w:pPr>
+        <w:ind w:left="6480" w:hanging="180"/>
+      </w:pPr>
+    </w:lvl>
+  </w:abstractNum>
+  <w:abstractNum w:abstractNumId="2" w15:restartNumberingAfterBreak="0">
+    <w:nsid w:val="4FDC02A7"/>
+    <w:multiLevelType w:val="multilevel"/>
+    <w:tmpl w:val="CAF00730"/>
+    <w:lvl w:ilvl="0">
+      <w:start w:val="1"/>
+      <w:numFmt w:val="decimal"/>
+      <w:lvlText w:val="%1."/>
+      <w:lvlJc w:val="left"/>
+      <w:pPr>
+        <w:tabs>
+          <w:tab w:val="num" w:pos="720"/>
+        </w:tabs>
+        <w:ind w:left="720" w:hanging="360"/>
+      </w:pPr>
+    </w:lvl>
+    <w:lvl w:ilvl="1" w:tentative="1">
+      <w:start w:val="1"/>
+      <w:numFmt w:val="decimal"/>
+      <w:lvlText w:val="%2."/>
+      <w:lvlJc w:val="left"/>
+      <w:pPr>
+        <w:tabs>
+          <w:tab w:val="num" w:pos="1440"/>
+        </w:tabs>
+        <w:ind w:left="1440" w:hanging="360"/>
+      </w:pPr>
+    </w:lvl>
+    <w:lvl w:ilvl="2" w:tentative="1">
+      <w:start w:val="1"/>
+      <w:numFmt w:val="decimal"/>
+      <w:lvlText w:val="%3."/>
+      <w:lvlJc w:val="left"/>
+      <w:pPr>
+        <w:tabs>
+          <w:tab w:val="num" w:pos="2160"/>
+        </w:tabs>
+        <w:ind w:left="2160" w:hanging="360"/>
+      </w:pPr>
+    </w:lvl>
+    <w:lvl w:ilvl="3" w:tentative="1">
+      <w:start w:val="1"/>
+      <w:numFmt w:val="decimal"/>
+      <w:lvlText w:val="%4."/>
+      <w:lvlJc w:val="left"/>
+      <w:pPr>
+        <w:tabs>
+          <w:tab w:val="num" w:pos="2880"/>
+        </w:tabs>
+        <w:ind w:left="2880" w:hanging="360"/>
+      </w:pPr>
+    </w:lvl>
+    <w:lvl w:ilvl="4" w:tentative="1">
+      <w:start w:val="1"/>
+      <w:numFmt w:val="decimal"/>
+      <w:lvlText w:val="%5."/>
+      <w:lvlJc w:val="left"/>
+      <w:pPr>
+        <w:tabs>
+          <w:tab w:val="num" w:pos="3600"/>
+        </w:tabs>
+        <w:ind w:left="3600" w:hanging="360"/>
+      </w:pPr>
+    </w:lvl>
+    <w:lvl w:ilvl="5" w:tentative="1">
+      <w:start w:val="1"/>
+      <w:numFmt w:val="decimal"/>
+      <w:lvlText w:val="%6."/>
+      <w:lvlJc w:val="left"/>
+      <w:pPr>
+        <w:tabs>
+          <w:tab w:val="num" w:pos="4320"/>
+        </w:tabs>
+        <w:ind w:left="4320" w:hanging="360"/>
+      </w:pPr>
+    </w:lvl>
+    <w:lvl w:ilvl="6" w:tentative="1">
+      <w:start w:val="1"/>
+      <w:numFmt w:val="decimal"/>
+      <w:lvlText w:val="%7."/>
+      <w:lvlJc w:val="left"/>
+      <w:pPr>
+        <w:tabs>
+          <w:tab w:val="num" w:pos="5040"/>
+        </w:tabs>
+        <w:ind w:left="5040" w:hanging="360"/>
+      </w:pPr>
+    </w:lvl>
+    <w:lvl w:ilvl="7" w:tentative="1">
+      <w:start w:val="1"/>
+      <w:numFmt w:val="decimal"/>
+      <w:lvlText w:val="%8."/>
+      <w:lvlJc w:val="left"/>
+      <w:pPr>
+        <w:tabs>
+          <w:tab w:val="num" w:pos="5760"/>
+        </w:tabs>
+        <w:ind w:left="5760" w:hanging="360"/>
+      </w:pPr>
+    </w:lvl>
+    <w:lvl w:ilvl="8" w:tentative="1">
+      <w:start w:val="1"/>
+      <w:numFmt w:val="decimal"/>
+      <w:lvlText w:val="%9."/>
+      <w:lvlJc w:val="left"/>
+      <w:pPr>
+        <w:tabs>
+          <w:tab w:val="num" w:pos="6480"/>
+        </w:tabs>
+        <w:ind w:left="6480" w:hanging="360"/>
+      </w:pPr>
+    </w:lvl>
+  </w:abstractNum>
+  <w:abstractNum w:abstractNumId="3" w15:restartNumberingAfterBreak="0">
+    <w:nsid w:val="65106CF1"/>
+    <w:multiLevelType w:val="hybridMultilevel"/>
+    <w:tmpl w:val="364EA5D8"/>
+    <w:lvl w:ilvl="0" w:tplc="0C0A000F">
+      <w:start w:val="1"/>
+      <w:numFmt w:val="decimal"/>
+      <w:lvlText w:val="%1."/>
+      <w:lvlJc w:val="left"/>
+      <w:pPr>
+        <w:ind w:left="720" w:hanging="360"/>
+      </w:pPr>
+      <w:rPr>
+        <w:rFonts w:hint="default"/>
+      </w:rPr>
+    </w:lvl>
+    <w:lvl w:ilvl="1" w:tplc="0C0A0019" w:tentative="1">
+      <w:start w:val="1"/>
+      <w:numFmt w:val="lowerLetter"/>
+      <w:lvlText w:val="%2."/>
+      <w:lvlJc w:val="left"/>
+      <w:pPr>
+        <w:ind w:left="1440" w:hanging="360"/>
+      </w:pPr>
+    </w:lvl>
+    <w:lvl w:ilvl="2" w:tplc="0C0A001B" w:tentative="1">
+      <w:start w:val="1"/>
+      <w:numFmt w:val="lowerRoman"/>
+      <w:lvlText w:val="%3."/>
+      <w:lvlJc w:val="right"/>
+      <w:pPr>
+        <w:ind w:left="2160" w:hanging="180"/>
+      </w:pPr>
+    </w:lvl>
+    <w:lvl w:ilvl="3" w:tplc="0C0A000F" w:tentative="1">
+      <w:start w:val="1"/>
+      <w:numFmt w:val="decimal"/>
+      <w:lvlText w:val="%4."/>
+      <w:lvlJc w:val="left"/>
+      <w:pPr>
+        <w:ind w:left="2880" w:hanging="360"/>
+      </w:pPr>
+    </w:lvl>
+    <w:lvl w:ilvl="4" w:tplc="0C0A0019" w:tentative="1">
+      <w:start w:val="1"/>
+      <w:numFmt w:val="lowerLetter"/>
+      <w:lvlText w:val="%5."/>
+      <w:lvlJc w:val="left"/>
+      <w:pPr>
+        <w:ind w:left="3600" w:hanging="360"/>
+      </w:pPr>
+    </w:lvl>
+    <w:lvl w:ilvl="5" w:tplc="0C0A001B" w:tentative="1">
+      <w:start w:val="1"/>
+      <w:numFmt w:val="lowerRoman"/>
+      <w:lvlText w:val="%6."/>
+      <w:lvlJc w:val="right"/>
+      <w:pPr>
+        <w:ind w:left="4320" w:hanging="180"/>
+      </w:pPr>
+    </w:lvl>
+    <w:lvl w:ilvl="6" w:tplc="0C0A000F" w:tentative="1">
+      <w:start w:val="1"/>
+      <w:numFmt w:val="decimal"/>
+      <w:lvlText w:val="%7."/>
+      <w:lvlJc w:val="left"/>
+      <w:pPr>
+        <w:ind w:left="5040" w:hanging="360"/>
+      </w:pPr>
+    </w:lvl>
+    <w:lvl w:ilvl="7" w:tplc="0C0A0019" w:tentative="1">
+      <w:start w:val="1"/>
+      <w:numFmt w:val="lowerLetter"/>
+      <w:lvlText w:val="%8."/>
+      <w:lvlJc w:val="left"/>
+      <w:pPr>
+        <w:ind w:left="5760" w:hanging="360"/>
+      </w:pPr>
+    </w:lvl>
+    <w:lvl w:ilvl="8" w:tplc="0C0A001B" w:tentative="1">
+      <w:start w:val="1"/>
+      <w:numFmt w:val="lowerRoman"/>
+      <w:lvlText w:val="%9."/>
+      <w:lvlJc w:val="right"/>
+      <w:pPr>
+        <w:ind w:left="6480" w:hanging="180"/>
+      </w:pPr>
+    </w:lvl>
+  </w:abstractNum>
   <w:num w:numId="1" w16cid:durableId="1812211273">
     <w:abstractNumId w:val="0"/>
+  </w:num>
+  <w:num w:numId="2" w16cid:durableId="2019917012">
+    <w:abstractNumId w:val="3"/>
+  </w:num>
+  <w:num w:numId="3" w16cid:durableId="185297149">
+    <w:abstractNumId w:val="1"/>
+  </w:num>
+  <w:num w:numId="4" w16cid:durableId="180750398">
+    <w:abstractNumId w:val="2"/>
   </w:num>
 </w:numbering>
 </file>
@@ -1317,6 +5567,7 @@
   <w:style w:type="character" w:default="1" w:styleId="Fuentedeprrafopredeter">
     <w:name w:val="Default Paragraph Font"/>
     <w:uiPriority w:val="1"/>
+    <w:semiHidden/>
     <w:unhideWhenUsed/>
   </w:style>
   <w:style w:type="table" w:default="1" w:styleId="Tablanormal">
@@ -1693,6 +5944,25 @@
     <w:uiPriority w:val="99"/>
     <w:rsid w:val="00F471D3"/>
   </w:style>
+  <w:style w:type="paragraph" w:styleId="Descripcin">
+    <w:name w:val="caption"/>
+    <w:basedOn w:val="Normal"/>
+    <w:next w:val="Normal"/>
+    <w:uiPriority w:val="35"/>
+    <w:unhideWhenUsed/>
+    <w:qFormat/>
+    <w:rsid w:val="007A1D32"/>
+    <w:pPr>
+      <w:spacing w:after="200" w:line="240" w:lineRule="auto"/>
+    </w:pPr>
+    <w:rPr>
+      <w:i/>
+      <w:iCs/>
+      <w:color w:val="0E2841" w:themeColor="text2"/>
+      <w:sz w:val="18"/>
+      <w:szCs w:val="18"/>
+    </w:rPr>
+  </w:style>
 </w:styles>
 </file>
 

</xml_diff>